<commit_message>
Download all files for contract
</commit_message>
<xml_diff>
--- a/public/files/contract_bond_template.docx
+++ b/public/files/contract_bond_template.docx
@@ -54,14 +54,6 @@
               <w:gridCol w:w="8080"/>
             </w:tblGrid>
             <w:tr>
-              <w:tblPrEx>
-                <w:tblCellMar>
-                  <w:top w:w="0" w:type="dxa"/>
-                  <w:left w:w="108" w:type="dxa"/>
-                  <w:bottom w:w="0" w:type="dxa"/>
-                  <w:right w:w="108" w:type="dxa"/>
-                </w:tblCellMar>
-              </w:tblPrEx>
               <w:trPr>
                 <w:trHeight w:val="11776" w:hRule="atLeast"/>
               </w:trPr>
@@ -7544,14 +7536,6 @@
               <w:gridCol w:w="8068"/>
             </w:tblGrid>
             <w:tr>
-              <w:tblPrEx>
-                <w:tblCellMar>
-                  <w:top w:w="0" w:type="dxa"/>
-                  <w:left w:w="108" w:type="dxa"/>
-                  <w:bottom w:w="0" w:type="dxa"/>
-                  <w:right w:w="108" w:type="dxa"/>
-                </w:tblCellMar>
-              </w:tblPrEx>
               <w:trPr>
                 <w:trHeight w:val="760" w:hRule="atLeast"/>
               </w:trPr>
@@ -7568,8 +7552,8 @@
                     <w:jc w:val="both"/>
                     <w:rPr>
                       <w:rFonts w:ascii="Sylfaen" w:hAnsi="Sylfaen" w:cs="Sylfaen"/>
-                      <w:sz w:val="16"/>
-                      <w:szCs w:val="16"/>
+                      <w:sz w:val="15"/>
+                      <w:szCs w:val="15"/>
                       <w:lang w:val="hy-AM"/>
                     </w:rPr>
                   </w:pPr>
@@ -7593,16 +7577,16 @@
                     <w:jc w:val="both"/>
                     <w:rPr>
                       <w:rFonts w:ascii="Sylfaen" w:hAnsi="Sylfaen" w:cs="Sylfaen"/>
-                      <w:sz w:val="16"/>
-                      <w:szCs w:val="16"/>
+                      <w:sz w:val="15"/>
+                      <w:szCs w:val="15"/>
                       <w:lang w:val="hy-AM"/>
                     </w:rPr>
                   </w:pPr>
                   <w:r>
                     <w:rPr>
                       <w:rFonts w:ascii="Sylfaen" w:hAnsi="Sylfaen" w:cs="Sylfaen"/>
-                      <w:sz w:val="16"/>
-                      <w:szCs w:val="16"/>
+                      <w:sz w:val="15"/>
+                      <w:szCs w:val="15"/>
                       <w:lang w:val="ro-RO"/>
                     </w:rPr>
                     <w:t xml:space="preserve">  1</w:t>
@@ -7610,8 +7594,8 @@
                   <w:r>
                     <w:rPr>
                       <w:rFonts w:ascii="Sylfaen" w:hAnsi="Sylfaen" w:cs="Sylfaen"/>
-                      <w:sz w:val="16"/>
-                      <w:szCs w:val="16"/>
+                      <w:sz w:val="15"/>
+                      <w:szCs w:val="15"/>
                       <w:lang w:val="hy-AM"/>
                     </w:rPr>
                     <w:t>5</w:t>
@@ -7619,8 +7603,8 @@
                   <w:r>
                     <w:rPr>
                       <w:rFonts w:ascii="Sylfaen" w:hAnsi="Sylfaen" w:cs="Sylfaen"/>
-                      <w:sz w:val="16"/>
-                      <w:szCs w:val="16"/>
+                      <w:sz w:val="15"/>
+                      <w:szCs w:val="15"/>
                       <w:lang w:val="ro-RO"/>
                     </w:rPr>
                     <w:t>.</w:t>
@@ -7628,8 +7612,8 @@
                   <w:r>
                     <w:rPr>
                       <w:rFonts w:ascii="Sylfaen" w:hAnsi="Sylfaen" w:cs="Sylfaen"/>
-                      <w:sz w:val="16"/>
-                      <w:szCs w:val="16"/>
+                      <w:sz w:val="15"/>
+                      <w:szCs w:val="15"/>
                       <w:lang w:val="hy-AM"/>
                     </w:rPr>
                     <w:t xml:space="preserve">Վարկառուի սույն պայմանագրում </w:t>
@@ -7637,8 +7621,8 @@
                   <w:r>
                     <w:rPr>
                       <w:rFonts w:ascii="Sylfaen" w:hAnsi="Sylfaen" w:cs="Sylfaen"/>
-                      <w:sz w:val="16"/>
-                      <w:szCs w:val="16"/>
+                      <w:sz w:val="15"/>
+                      <w:szCs w:val="15"/>
                       <w:lang w:val="ro-RO"/>
                     </w:rPr>
                     <w:t>(</w:t>
@@ -7646,8 +7630,8 @@
                   <w:r>
                     <w:rPr>
                       <w:rFonts w:ascii="Sylfaen" w:hAnsi="Sylfaen" w:cs="Sylfaen"/>
-                      <w:sz w:val="16"/>
-                      <w:szCs w:val="16"/>
+                      <w:sz w:val="15"/>
+                      <w:szCs w:val="15"/>
                       <w:lang w:val="hy-AM"/>
                     </w:rPr>
                     <w:t>ներկայացրած հասցեով</w:t>
@@ -7655,8 +7639,8 @@
                   <w:r>
                     <w:rPr>
                       <w:rFonts w:ascii="Sylfaen" w:hAnsi="Sylfaen" w:cs="Sylfaen"/>
-                      <w:sz w:val="16"/>
-                      <w:szCs w:val="16"/>
+                      <w:sz w:val="15"/>
+                      <w:szCs w:val="15"/>
                       <w:lang w:val="ro-RO"/>
                     </w:rPr>
                     <w:t>)</w:t>
@@ -7664,8 +7648,8 @@
                   <w:r>
                     <w:rPr>
                       <w:rFonts w:ascii="Sylfaen" w:hAnsi="Sylfaen" w:cs="Sylfaen"/>
-                      <w:sz w:val="16"/>
-                      <w:szCs w:val="16"/>
+                      <w:sz w:val="15"/>
+                      <w:szCs w:val="15"/>
                       <w:lang w:val="hy-AM"/>
                     </w:rPr>
                     <w:t xml:space="preserve"> հանձնման մասին ծանուցմամբ պատվիրված նամակով ծանուցում ուղարկելու դեպքում վարկառուն համարվում է պատշաճ ծանուցված, անկախ նրանից, թե ինչ մակագրությամբ է հետ վերադարձվել պատվիրված նամակը </w:t>
@@ -7673,8 +7657,8 @@
                   <w:r>
                     <w:rPr>
                       <w:rFonts w:ascii="Sylfaen" w:hAnsi="Sylfaen" w:cs="Sylfaen"/>
-                      <w:sz w:val="16"/>
-                      <w:szCs w:val="16"/>
+                      <w:sz w:val="15"/>
+                      <w:szCs w:val="15"/>
                       <w:lang w:val="ro-RO"/>
                     </w:rPr>
                     <w:t>(</w:t>
@@ -7682,8 +7666,8 @@
                   <w:r>
                     <w:rPr>
                       <w:rFonts w:ascii="Sylfaen" w:hAnsi="Sylfaen" w:cs="Sylfaen"/>
-                      <w:sz w:val="16"/>
-                      <w:szCs w:val="16"/>
+                      <w:sz w:val="15"/>
+                      <w:szCs w:val="15"/>
                       <w:lang w:val="hy-AM"/>
                     </w:rPr>
                     <w:t>անհայտ, տեղափոխված, թերի հասցե, մերժված, փակ դուռ, սխալ հասցե և այլն</w:t>
@@ -7691,8 +7675,8 @@
                   <w:r>
                     <w:rPr>
                       <w:rFonts w:ascii="Sylfaen" w:hAnsi="Sylfaen" w:cs="Sylfaen"/>
-                      <w:sz w:val="16"/>
-                      <w:szCs w:val="16"/>
+                      <w:sz w:val="15"/>
+                      <w:szCs w:val="15"/>
                       <w:lang w:val="ro-RO"/>
                     </w:rPr>
                     <w:t>)</w:t>
@@ -7700,8 +7684,8 @@
                   <w:r>
                     <w:rPr>
                       <w:rFonts w:ascii="Sylfaen" w:hAnsi="Sylfaen" w:cs="Sylfaen"/>
-                      <w:sz w:val="16"/>
-                      <w:szCs w:val="16"/>
+                      <w:sz w:val="15"/>
+                      <w:szCs w:val="15"/>
                       <w:lang w:val="hy-AM"/>
                     </w:rPr>
                     <w:t>:</w:t>
@@ -7716,16 +7700,16 @@
                     <w:jc w:val="both"/>
                     <w:rPr>
                       <w:rFonts w:ascii="Sylfaen" w:hAnsi="Sylfaen" w:cs="Sylfaen"/>
-                      <w:sz w:val="16"/>
-                      <w:szCs w:val="16"/>
+                      <w:sz w:val="15"/>
+                      <w:szCs w:val="15"/>
                       <w:lang w:val="ro-RO"/>
                     </w:rPr>
                   </w:pPr>
                   <w:r>
                     <w:rPr>
                       <w:rFonts w:ascii="Sylfaen" w:hAnsi="Sylfaen" w:cs="Sylfaen"/>
-                      <w:sz w:val="16"/>
-                      <w:szCs w:val="16"/>
+                      <w:sz w:val="15"/>
+                      <w:szCs w:val="15"/>
                       <w:lang w:val="ro-RO"/>
                     </w:rPr>
                     <w:t xml:space="preserve">     16.   </w:t>
@@ -7733,8 +7717,8 @@
                   <w:r>
                     <w:rPr>
                       <w:rFonts w:ascii="Sylfaen" w:hAnsi="Sylfaen" w:cs="Sylfaen"/>
-                      <w:sz w:val="16"/>
-                      <w:szCs w:val="16"/>
+                      <w:sz w:val="15"/>
+                      <w:szCs w:val="15"/>
                       <w:lang w:val="ru-RU"/>
                     </w:rPr>
                     <w:t>Վարկառուն</w:t>
@@ -7742,8 +7726,8 @@
                   <w:r>
                     <w:rPr>
                       <w:rFonts w:ascii="Sylfaen" w:hAnsi="Sylfaen" w:cs="Sylfaen"/>
-                      <w:sz w:val="16"/>
-                      <w:szCs w:val="16"/>
+                      <w:sz w:val="15"/>
+                      <w:szCs w:val="15"/>
                       <w:lang w:val="ro-RO"/>
                     </w:rPr>
                     <w:t xml:space="preserve">  </w:t>
@@ -7751,8 +7735,8 @@
                   <w:r>
                     <w:rPr>
                       <w:rFonts w:ascii="Sylfaen" w:hAnsi="Sylfaen" w:cs="Sylfaen"/>
-                      <w:sz w:val="16"/>
-                      <w:szCs w:val="16"/>
+                      <w:sz w:val="15"/>
+                      <w:szCs w:val="15"/>
                       <w:lang w:val="ru-RU"/>
                     </w:rPr>
                     <w:t>անարժանահավատ</w:t>
@@ -7760,8 +7744,8 @@
                   <w:r>
                     <w:rPr>
                       <w:rFonts w:ascii="Sylfaen" w:hAnsi="Sylfaen" w:cs="Sylfaen"/>
-                      <w:sz w:val="16"/>
-                      <w:szCs w:val="16"/>
+                      <w:sz w:val="15"/>
+                      <w:szCs w:val="15"/>
                       <w:lang w:val="ro-RO"/>
                     </w:rPr>
                     <w:t xml:space="preserve">   </w:t>
@@ -7769,8 +7753,8 @@
                   <w:r>
                     <w:rPr>
                       <w:rFonts w:ascii="Sylfaen" w:hAnsi="Sylfaen" w:cs="Sylfaen"/>
-                      <w:sz w:val="16"/>
-                      <w:szCs w:val="16"/>
+                      <w:sz w:val="15"/>
+                      <w:szCs w:val="15"/>
                       <w:lang w:val="ru-RU"/>
                     </w:rPr>
                     <w:t>տեղեկություններ</w:t>
@@ -7778,8 +7762,8 @@
                   <w:r>
                     <w:rPr>
                       <w:rFonts w:ascii="Sylfaen" w:hAnsi="Sylfaen" w:cs="Sylfaen"/>
-                      <w:sz w:val="16"/>
-                      <w:szCs w:val="16"/>
+                      <w:sz w:val="15"/>
+                      <w:szCs w:val="15"/>
                       <w:lang w:val="ro-RO"/>
                     </w:rPr>
                     <w:t xml:space="preserve">  </w:t>
@@ -7787,8 +7771,8 @@
                   <w:r>
                     <w:rPr>
                       <w:rFonts w:ascii="Sylfaen" w:hAnsi="Sylfaen" w:cs="Sylfaen"/>
-                      <w:sz w:val="16"/>
-                      <w:szCs w:val="16"/>
+                      <w:sz w:val="15"/>
+                      <w:szCs w:val="15"/>
                       <w:lang w:val="ru-RU"/>
                     </w:rPr>
                     <w:t>հայտնելու</w:t>
@@ -7796,8 +7780,8 @@
                   <w:r>
                     <w:rPr>
                       <w:rFonts w:ascii="Sylfaen" w:hAnsi="Sylfaen" w:cs="Sylfaen"/>
-                      <w:sz w:val="16"/>
-                      <w:szCs w:val="16"/>
+                      <w:sz w:val="15"/>
+                      <w:szCs w:val="15"/>
                       <w:lang w:val="ro-RO"/>
                     </w:rPr>
                     <w:t xml:space="preserve">  </w:t>
@@ -7805,8 +7789,8 @@
                   <w:r>
                     <w:rPr>
                       <w:rFonts w:ascii="Sylfaen" w:hAnsi="Sylfaen" w:cs="Sylfaen"/>
-                      <w:sz w:val="16"/>
-                      <w:szCs w:val="16"/>
+                      <w:sz w:val="15"/>
+                      <w:szCs w:val="15"/>
                       <w:lang w:val="ru-RU"/>
                     </w:rPr>
                     <w:t>դեպքում</w:t>
@@ -7814,8 +7798,8 @@
                   <w:r>
                     <w:rPr>
                       <w:rFonts w:ascii="Sylfaen" w:hAnsi="Sylfaen" w:cs="Sylfaen"/>
-                      <w:sz w:val="16"/>
-                      <w:szCs w:val="16"/>
+                      <w:sz w:val="15"/>
+                      <w:szCs w:val="15"/>
                       <w:lang w:val="ro-RO"/>
                     </w:rPr>
                     <w:t xml:space="preserve">  </w:t>
@@ -7823,8 +7807,8 @@
                   <w:r>
                     <w:rPr>
                       <w:rFonts w:ascii="Sylfaen" w:hAnsi="Sylfaen" w:cs="Sylfaen"/>
-                      <w:sz w:val="16"/>
-                      <w:szCs w:val="16"/>
+                      <w:sz w:val="15"/>
+                      <w:szCs w:val="15"/>
                       <w:lang w:val="ru-RU"/>
                     </w:rPr>
                     <w:t>պատասխանատվություն</w:t>
@@ -7832,8 +7816,8 @@
                   <w:r>
                     <w:rPr>
                       <w:rFonts w:ascii="Sylfaen" w:hAnsi="Sylfaen" w:cs="Sylfaen"/>
-                      <w:sz w:val="16"/>
-                      <w:szCs w:val="16"/>
+                      <w:sz w:val="15"/>
+                      <w:szCs w:val="15"/>
                       <w:lang w:val="ro-RO"/>
                     </w:rPr>
                     <w:t xml:space="preserve">  </w:t>
@@ -7841,8 +7825,8 @@
                   <w:r>
                     <w:rPr>
                       <w:rFonts w:ascii="Sylfaen" w:hAnsi="Sylfaen" w:cs="Sylfaen"/>
-                      <w:sz w:val="16"/>
-                      <w:szCs w:val="16"/>
+                      <w:sz w:val="15"/>
+                      <w:szCs w:val="15"/>
                       <w:lang w:val="ru-RU"/>
                     </w:rPr>
                     <w:t>է</w:t>
@@ -7850,8 +7834,8 @@
                   <w:r>
                     <w:rPr>
                       <w:rFonts w:ascii="Sylfaen" w:hAnsi="Sylfaen" w:cs="Sylfaen"/>
-                      <w:sz w:val="16"/>
-                      <w:szCs w:val="16"/>
+                      <w:sz w:val="15"/>
+                      <w:szCs w:val="15"/>
                       <w:lang w:val="ro-RO"/>
                     </w:rPr>
                     <w:t xml:space="preserve"> </w:t>
@@ -7868,16 +7852,16 @@
                     <w:jc w:val="both"/>
                     <w:rPr>
                       <w:rFonts w:ascii="Sylfaen" w:hAnsi="Sylfaen" w:cs="Sylfaen"/>
-                      <w:sz w:val="16"/>
-                      <w:szCs w:val="16"/>
+                      <w:sz w:val="15"/>
+                      <w:szCs w:val="15"/>
                       <w:lang w:val="ro-RO"/>
                     </w:rPr>
                   </w:pPr>
                   <w:r>
                     <w:rPr>
                       <w:rFonts w:ascii="Sylfaen" w:hAnsi="Sylfaen" w:cs="Sylfaen"/>
-                      <w:sz w:val="16"/>
-                      <w:szCs w:val="16"/>
+                      <w:sz w:val="15"/>
+                      <w:szCs w:val="15"/>
                       <w:lang w:val="ro-RO"/>
                     </w:rPr>
                     <w:t xml:space="preserve">            </w:t>
@@ -7885,8 +7869,8 @@
                   <w:r>
                     <w:rPr>
                       <w:rFonts w:ascii="Sylfaen" w:hAnsi="Sylfaen" w:cs="Sylfaen"/>
-                      <w:sz w:val="16"/>
-                      <w:szCs w:val="16"/>
+                      <w:sz w:val="15"/>
+                      <w:szCs w:val="15"/>
                       <w:lang w:val="ru-RU"/>
                     </w:rPr>
                     <w:t>կրում</w:t>
@@ -7894,17 +7878,17 @@
                   <w:r>
                     <w:rPr>
                       <w:rFonts w:ascii="Sylfaen" w:hAnsi="Sylfaen" w:cs="Sylfaen"/>
-                      <w:sz w:val="16"/>
-                      <w:szCs w:val="16"/>
-                      <w:lang w:val="ro-RO"/>
-                    </w:rPr>
-                    <w:t xml:space="preserve"> </w:t>
-                  </w:r>
-                  <w:r>
-                    <w:rPr>
-                      <w:rFonts w:ascii="Sylfaen" w:hAnsi="Sylfaen" w:cs="Sylfaen"/>
-                      <w:sz w:val="16"/>
-                      <w:szCs w:val="16"/>
+                      <w:sz w:val="15"/>
+                      <w:szCs w:val="15"/>
+                      <w:lang w:val="ro-RO"/>
+                    </w:rPr>
+                    <w:t xml:space="preserve"> </w:t>
+                  </w:r>
+                  <w:r>
+                    <w:rPr>
+                      <w:rFonts w:ascii="Sylfaen" w:hAnsi="Sylfaen" w:cs="Sylfaen"/>
+                      <w:sz w:val="15"/>
+                      <w:szCs w:val="15"/>
                       <w:lang w:val="ru-RU"/>
                     </w:rPr>
                     <w:t>օրենքի</w:t>
@@ -7912,8 +7896,8 @@
                   <w:r>
                     <w:rPr>
                       <w:rFonts w:ascii="Sylfaen" w:hAnsi="Sylfaen" w:cs="Sylfaen"/>
-                      <w:sz w:val="16"/>
-                      <w:szCs w:val="16"/>
+                      <w:sz w:val="15"/>
+                      <w:szCs w:val="15"/>
                       <w:lang w:val="ro-RO"/>
                     </w:rPr>
                     <w:t xml:space="preserve">  </w:t>
@@ -7921,8 +7905,8 @@
                   <w:r>
                     <w:rPr>
                       <w:rFonts w:ascii="Sylfaen" w:hAnsi="Sylfaen" w:cs="Sylfaen"/>
-                      <w:sz w:val="16"/>
-                      <w:szCs w:val="16"/>
+                      <w:sz w:val="15"/>
+                      <w:szCs w:val="15"/>
                       <w:lang w:val="ru-RU"/>
                     </w:rPr>
                     <w:t>համաձայն</w:t>
@@ -7930,8 +7914,8 @@
                   <w:r>
                     <w:rPr>
                       <w:rFonts w:ascii="Sylfaen" w:hAnsi="Sylfaen" w:cs="Sylfaen"/>
-                      <w:sz w:val="16"/>
-                      <w:szCs w:val="16"/>
+                      <w:sz w:val="15"/>
+                      <w:szCs w:val="15"/>
                       <w:lang w:val="ro-RO"/>
                     </w:rPr>
                     <w:t xml:space="preserve">  </w:t>
@@ -7939,8 +7923,8 @@
                   <w:r>
                     <w:rPr>
                       <w:rFonts w:ascii="Sylfaen" w:hAnsi="Sylfaen" w:cs="Sylfaen"/>
-                      <w:sz w:val="16"/>
-                      <w:szCs w:val="16"/>
+                      <w:sz w:val="15"/>
+                      <w:szCs w:val="15"/>
                       <w:lang w:val="ru-RU"/>
                     </w:rPr>
                     <w:t>և</w:t>
@@ -7948,17 +7932,17 @@
                   <w:r>
                     <w:rPr>
                       <w:rFonts w:ascii="Sylfaen" w:hAnsi="Sylfaen" w:cs="Sylfaen"/>
-                      <w:sz w:val="16"/>
-                      <w:szCs w:val="16"/>
-                      <w:lang w:val="ro-RO"/>
-                    </w:rPr>
-                    <w:t xml:space="preserve"> </w:t>
-                  </w:r>
-                  <w:r>
-                    <w:rPr>
-                      <w:rFonts w:ascii="Sylfaen" w:hAnsi="Sylfaen" w:cs="Sylfaen"/>
-                      <w:sz w:val="16"/>
-                      <w:szCs w:val="16"/>
+                      <w:sz w:val="15"/>
+                      <w:szCs w:val="15"/>
+                      <w:lang w:val="ro-RO"/>
+                    </w:rPr>
+                    <w:t xml:space="preserve"> </w:t>
+                  </w:r>
+                  <w:r>
+                    <w:rPr>
+                      <w:rFonts w:ascii="Sylfaen" w:hAnsi="Sylfaen" w:cs="Sylfaen"/>
+                      <w:sz w:val="15"/>
+                      <w:szCs w:val="15"/>
                       <w:lang w:val="ru-RU"/>
                     </w:rPr>
                     <w:t>պարտավորվում</w:t>
@@ -7966,17 +7950,17 @@
                   <w:r>
                     <w:rPr>
                       <w:rFonts w:ascii="Sylfaen" w:hAnsi="Sylfaen" w:cs="Sylfaen"/>
-                      <w:sz w:val="16"/>
-                      <w:szCs w:val="16"/>
-                      <w:lang w:val="ro-RO"/>
-                    </w:rPr>
-                    <w:t xml:space="preserve"> </w:t>
-                  </w:r>
-                  <w:r>
-                    <w:rPr>
-                      <w:rFonts w:ascii="Sylfaen" w:hAnsi="Sylfaen" w:cs="Sylfaen"/>
-                      <w:sz w:val="16"/>
-                      <w:szCs w:val="16"/>
+                      <w:sz w:val="15"/>
+                      <w:szCs w:val="15"/>
+                      <w:lang w:val="ro-RO"/>
+                    </w:rPr>
+                    <w:t xml:space="preserve"> </w:t>
+                  </w:r>
+                  <w:r>
+                    <w:rPr>
+                      <w:rFonts w:ascii="Sylfaen" w:hAnsi="Sylfaen" w:cs="Sylfaen"/>
+                      <w:sz w:val="15"/>
+                      <w:szCs w:val="15"/>
                       <w:lang w:val="ru-RU"/>
                     </w:rPr>
                     <w:t>է</w:t>
@@ -7984,17 +7968,17 @@
                   <w:r>
                     <w:rPr>
                       <w:rFonts w:ascii="Sylfaen" w:hAnsi="Sylfaen" w:cs="Sylfaen"/>
-                      <w:sz w:val="16"/>
-                      <w:szCs w:val="16"/>
-                      <w:lang w:val="ro-RO"/>
-                    </w:rPr>
-                    <w:t xml:space="preserve"> </w:t>
-                  </w:r>
-                  <w:r>
-                    <w:rPr>
-                      <w:rFonts w:ascii="Sylfaen" w:hAnsi="Sylfaen" w:cs="Sylfaen"/>
-                      <w:sz w:val="16"/>
-                      <w:szCs w:val="16"/>
+                      <w:sz w:val="15"/>
+                      <w:szCs w:val="15"/>
+                      <w:lang w:val="ro-RO"/>
+                    </w:rPr>
+                    <w:t xml:space="preserve"> </w:t>
+                  </w:r>
+                  <w:r>
+                    <w:rPr>
+                      <w:rFonts w:ascii="Sylfaen" w:hAnsi="Sylfaen" w:cs="Sylfaen"/>
+                      <w:sz w:val="15"/>
+                      <w:szCs w:val="15"/>
                       <w:lang w:val="ru-RU"/>
                     </w:rPr>
                     <w:t>գրավատանը</w:t>
@@ -8002,17 +7986,17 @@
                   <w:r>
                     <w:rPr>
                       <w:rFonts w:ascii="Sylfaen" w:hAnsi="Sylfaen" w:cs="Sylfaen"/>
-                      <w:sz w:val="16"/>
-                      <w:szCs w:val="16"/>
-                      <w:lang w:val="ro-RO"/>
-                    </w:rPr>
-                    <w:t xml:space="preserve"> </w:t>
-                  </w:r>
-                  <w:r>
-                    <w:rPr>
-                      <w:rFonts w:ascii="Sylfaen" w:hAnsi="Sylfaen" w:cs="Sylfaen"/>
-                      <w:sz w:val="16"/>
-                      <w:szCs w:val="16"/>
+                      <w:sz w:val="15"/>
+                      <w:szCs w:val="15"/>
+                      <w:lang w:val="ro-RO"/>
+                    </w:rPr>
+                    <w:t xml:space="preserve"> </w:t>
+                  </w:r>
+                  <w:r>
+                    <w:rPr>
+                      <w:rFonts w:ascii="Sylfaen" w:hAnsi="Sylfaen" w:cs="Sylfaen"/>
+                      <w:sz w:val="15"/>
+                      <w:szCs w:val="15"/>
                       <w:lang w:val="ru-RU"/>
                     </w:rPr>
                     <w:t>հատուցել</w:t>
@@ -8020,17 +8004,17 @@
                   <w:r>
                     <w:rPr>
                       <w:rFonts w:ascii="Sylfaen" w:hAnsi="Sylfaen" w:cs="Sylfaen"/>
-                      <w:sz w:val="16"/>
-                      <w:szCs w:val="16"/>
-                      <w:lang w:val="ro-RO"/>
-                    </w:rPr>
-                    <w:t xml:space="preserve"> </w:t>
-                  </w:r>
-                  <w:r>
-                    <w:rPr>
-                      <w:rFonts w:ascii="Sylfaen" w:hAnsi="Sylfaen" w:cs="Sylfaen"/>
-                      <w:sz w:val="16"/>
-                      <w:szCs w:val="16"/>
+                      <w:sz w:val="15"/>
+                      <w:szCs w:val="15"/>
+                      <w:lang w:val="ro-RO"/>
+                    </w:rPr>
+                    <w:t xml:space="preserve"> </w:t>
+                  </w:r>
+                  <w:r>
+                    <w:rPr>
+                      <w:rFonts w:ascii="Sylfaen" w:hAnsi="Sylfaen" w:cs="Sylfaen"/>
+                      <w:sz w:val="15"/>
+                      <w:szCs w:val="15"/>
                       <w:lang w:val="ru-RU"/>
                     </w:rPr>
                     <w:t>դրա</w:t>
@@ -8038,17 +8022,17 @@
                   <w:r>
                     <w:rPr>
                       <w:rFonts w:ascii="Sylfaen" w:hAnsi="Sylfaen" w:cs="Sylfaen"/>
-                      <w:sz w:val="16"/>
-                      <w:szCs w:val="16"/>
-                      <w:lang w:val="ro-RO"/>
-                    </w:rPr>
-                    <w:t xml:space="preserve"> </w:t>
-                  </w:r>
-                  <w:r>
-                    <w:rPr>
-                      <w:rFonts w:ascii="Sylfaen" w:hAnsi="Sylfaen" w:cs="Sylfaen"/>
-                      <w:sz w:val="16"/>
-                      <w:szCs w:val="16"/>
+                      <w:sz w:val="15"/>
+                      <w:szCs w:val="15"/>
+                      <w:lang w:val="ro-RO"/>
+                    </w:rPr>
+                    <w:t xml:space="preserve"> </w:t>
+                  </w:r>
+                  <w:r>
+                    <w:rPr>
+                      <w:rFonts w:ascii="Sylfaen" w:hAnsi="Sylfaen" w:cs="Sylfaen"/>
+                      <w:sz w:val="15"/>
+                      <w:szCs w:val="15"/>
                       <w:lang w:val="ru-RU"/>
                     </w:rPr>
                     <w:t>հետևանքով</w:t>
@@ -8056,17 +8040,17 @@
                   <w:r>
                     <w:rPr>
                       <w:rFonts w:ascii="Sylfaen" w:hAnsi="Sylfaen" w:cs="Sylfaen"/>
-                      <w:sz w:val="16"/>
-                      <w:szCs w:val="16"/>
-                      <w:lang w:val="ro-RO"/>
-                    </w:rPr>
-                    <w:t xml:space="preserve"> </w:t>
-                  </w:r>
-                  <w:r>
-                    <w:rPr>
-                      <w:rFonts w:ascii="Sylfaen" w:hAnsi="Sylfaen" w:cs="Sylfaen"/>
-                      <w:sz w:val="16"/>
-                      <w:szCs w:val="16"/>
+                      <w:sz w:val="15"/>
+                      <w:szCs w:val="15"/>
+                      <w:lang w:val="ro-RO"/>
+                    </w:rPr>
+                    <w:t xml:space="preserve"> </w:t>
+                  </w:r>
+                  <w:r>
+                    <w:rPr>
+                      <w:rFonts w:ascii="Sylfaen" w:hAnsi="Sylfaen" w:cs="Sylfaen"/>
+                      <w:sz w:val="15"/>
+                      <w:szCs w:val="15"/>
                       <w:lang w:val="ru-RU"/>
                     </w:rPr>
                     <w:t>պատճառված</w:t>
@@ -8082,16 +8066,16 @@
                     <w:jc w:val="both"/>
                     <w:rPr>
                       <w:rFonts w:ascii="Sylfaen" w:hAnsi="Sylfaen" w:cs="Sylfaen"/>
-                      <w:sz w:val="16"/>
-                      <w:szCs w:val="16"/>
+                      <w:sz w:val="15"/>
+                      <w:szCs w:val="15"/>
                       <w:lang w:val="ro-RO"/>
                     </w:rPr>
                   </w:pPr>
                   <w:r>
                     <w:rPr>
                       <w:rFonts w:ascii="Sylfaen" w:hAnsi="Sylfaen" w:cs="Sylfaen"/>
-                      <w:sz w:val="16"/>
-                      <w:szCs w:val="16"/>
+                      <w:sz w:val="15"/>
+                      <w:szCs w:val="15"/>
                       <w:lang w:val="ro-RO"/>
                     </w:rPr>
                     <w:t xml:space="preserve">           </w:t>
@@ -8099,8 +8083,8 @@
                   <w:r>
                     <w:rPr>
                       <w:rFonts w:ascii="Sylfaen" w:hAnsi="Sylfaen" w:cs="Sylfaen"/>
-                      <w:sz w:val="16"/>
-                      <w:szCs w:val="16"/>
+                      <w:sz w:val="15"/>
+                      <w:szCs w:val="15"/>
                       <w:lang w:val="ru-RU"/>
                     </w:rPr>
                     <w:t>վնասները</w:t>
@@ -8108,8 +8092,8 @@
                   <w:r>
                     <w:rPr>
                       <w:rFonts w:ascii="Sylfaen" w:hAnsi="Sylfaen" w:cs="Sylfaen"/>
-                      <w:sz w:val="16"/>
-                      <w:szCs w:val="16"/>
+                      <w:sz w:val="15"/>
+                      <w:szCs w:val="15"/>
                       <w:lang w:val="ro-RO"/>
                     </w:rPr>
                     <w:t xml:space="preserve">  </w:t>
@@ -8117,8 +8101,8 @@
                   <w:r>
                     <w:rPr>
                       <w:rFonts w:ascii="Sylfaen" w:hAnsi="Sylfaen" w:cs="Sylfaen"/>
-                      <w:sz w:val="16"/>
-                      <w:szCs w:val="16"/>
+                      <w:sz w:val="15"/>
+                      <w:szCs w:val="15"/>
                       <w:lang w:val="ru-RU"/>
                     </w:rPr>
                     <w:t>իրեն</w:t>
@@ -8126,8 +8110,8 @@
                   <w:r>
                     <w:rPr>
                       <w:rFonts w:ascii="Sylfaen" w:hAnsi="Sylfaen" w:cs="Sylfaen"/>
-                      <w:sz w:val="16"/>
-                      <w:szCs w:val="16"/>
+                      <w:sz w:val="15"/>
+                      <w:szCs w:val="15"/>
                       <w:lang w:val="ro-RO"/>
                     </w:rPr>
                     <w:t xml:space="preserve">  </w:t>
@@ -8135,8 +8119,8 @@
                   <w:r>
                     <w:rPr>
                       <w:rFonts w:ascii="Sylfaen" w:hAnsi="Sylfaen" w:cs="Sylfaen"/>
-                      <w:sz w:val="16"/>
-                      <w:szCs w:val="16"/>
+                      <w:sz w:val="15"/>
+                      <w:szCs w:val="15"/>
                       <w:lang w:val="ru-RU"/>
                     </w:rPr>
                     <w:t>պատկանող</w:t>
@@ -8144,17 +8128,17 @@
                   <w:r>
                     <w:rPr>
                       <w:rFonts w:ascii="Sylfaen" w:hAnsi="Sylfaen" w:cs="Sylfaen"/>
-                      <w:sz w:val="16"/>
-                      <w:szCs w:val="16"/>
-                      <w:lang w:val="ro-RO"/>
-                    </w:rPr>
-                    <w:t xml:space="preserve"> </w:t>
-                  </w:r>
-                  <w:r>
-                    <w:rPr>
-                      <w:rFonts w:ascii="Sylfaen" w:hAnsi="Sylfaen" w:cs="Sylfaen"/>
-                      <w:sz w:val="16"/>
-                      <w:szCs w:val="16"/>
+                      <w:sz w:val="15"/>
+                      <w:szCs w:val="15"/>
+                      <w:lang w:val="ro-RO"/>
+                    </w:rPr>
+                    <w:t xml:space="preserve"> </w:t>
+                  </w:r>
+                  <w:r>
+                    <w:rPr>
+                      <w:rFonts w:ascii="Sylfaen" w:hAnsi="Sylfaen" w:cs="Sylfaen"/>
+                      <w:sz w:val="15"/>
+                      <w:szCs w:val="15"/>
                       <w:lang w:val="ru-RU"/>
                     </w:rPr>
                     <w:t>ամբողջ</w:t>
@@ -8162,8 +8146,8 @@
                   <w:r>
                     <w:rPr>
                       <w:rFonts w:ascii="Sylfaen" w:hAnsi="Sylfaen" w:cs="Sylfaen"/>
-                      <w:sz w:val="16"/>
-                      <w:szCs w:val="16"/>
+                      <w:sz w:val="15"/>
+                      <w:szCs w:val="15"/>
                       <w:lang w:val="ro-RO"/>
                     </w:rPr>
                     <w:t xml:space="preserve">  </w:t>
@@ -8171,8 +8155,8 @@
                   <w:r>
                     <w:rPr>
                       <w:rFonts w:ascii="Sylfaen" w:hAnsi="Sylfaen" w:cs="Sylfaen"/>
-                      <w:sz w:val="16"/>
-                      <w:szCs w:val="16"/>
+                      <w:sz w:val="15"/>
+                      <w:szCs w:val="15"/>
                       <w:lang w:val="ru-RU"/>
                     </w:rPr>
                     <w:t>գույքով</w:t>
@@ -8180,8 +8164,8 @@
                   <w:r>
                     <w:rPr>
                       <w:rFonts w:ascii="Sylfaen" w:hAnsi="Sylfaen" w:cs="Sylfaen"/>
-                      <w:sz w:val="16"/>
-                      <w:szCs w:val="16"/>
+                      <w:sz w:val="15"/>
+                      <w:szCs w:val="15"/>
                       <w:lang w:val="ro-RO"/>
                     </w:rPr>
                     <w:t>:</w:t>
@@ -8196,16 +8180,16 @@
                     <w:jc w:val="both"/>
                     <w:rPr>
                       <w:rFonts w:ascii="Sylfaen" w:hAnsi="Sylfaen" w:cs="Sylfaen"/>
-                      <w:sz w:val="16"/>
-                      <w:szCs w:val="16"/>
+                      <w:sz w:val="15"/>
+                      <w:szCs w:val="15"/>
                       <w:lang w:val="ro-RO"/>
                     </w:rPr>
                   </w:pPr>
                   <w:r>
                     <w:rPr>
                       <w:rFonts w:ascii="Sylfaen" w:hAnsi="Sylfaen" w:cs="Sylfaen"/>
-                      <w:sz w:val="16"/>
-                      <w:szCs w:val="16"/>
+                      <w:sz w:val="15"/>
+                      <w:szCs w:val="15"/>
                       <w:lang w:val="ro-RO"/>
                     </w:rPr>
                     <w:t xml:space="preserve">    17.   </w:t>
@@ -8213,8 +8197,8 @@
                   <w:r>
                     <w:rPr>
                       <w:rFonts w:ascii="Sylfaen" w:hAnsi="Sylfaen" w:cs="Sylfaen"/>
-                      <w:sz w:val="16"/>
-                      <w:szCs w:val="16"/>
+                      <w:sz w:val="15"/>
+                      <w:szCs w:val="15"/>
                       <w:lang w:val="ru-RU"/>
                     </w:rPr>
                     <w:t>Սույն</w:t>
@@ -8222,8 +8206,8 @@
                   <w:r>
                     <w:rPr>
                       <w:rFonts w:ascii="Sylfaen" w:hAnsi="Sylfaen" w:cs="Sylfaen"/>
-                      <w:sz w:val="16"/>
-                      <w:szCs w:val="16"/>
+                      <w:sz w:val="15"/>
+                      <w:szCs w:val="15"/>
                       <w:lang w:val="ro-RO"/>
                     </w:rPr>
                     <w:t xml:space="preserve">   </w:t>
@@ -8231,8 +8215,8 @@
                   <w:r>
                     <w:rPr>
                       <w:rFonts w:ascii="Sylfaen" w:hAnsi="Sylfaen" w:cs="Sylfaen"/>
-                      <w:sz w:val="16"/>
-                      <w:szCs w:val="16"/>
+                      <w:sz w:val="15"/>
+                      <w:szCs w:val="15"/>
                       <w:lang w:val="ru-RU"/>
                     </w:rPr>
                     <w:t>պայմանագիրը</w:t>
@@ -8240,8 +8224,8 @@
                   <w:r>
                     <w:rPr>
                       <w:rFonts w:ascii="Sylfaen" w:hAnsi="Sylfaen" w:cs="Sylfaen"/>
-                      <w:sz w:val="16"/>
-                      <w:szCs w:val="16"/>
+                      <w:sz w:val="15"/>
+                      <w:szCs w:val="15"/>
                       <w:lang w:val="ro-RO"/>
                     </w:rPr>
                     <w:t xml:space="preserve">   </w:t>
@@ -8249,8 +8233,8 @@
                   <w:r>
                     <w:rPr>
                       <w:rFonts w:ascii="Sylfaen" w:hAnsi="Sylfaen" w:cs="Sylfaen"/>
-                      <w:sz w:val="16"/>
-                      <w:szCs w:val="16"/>
+                      <w:sz w:val="15"/>
+                      <w:szCs w:val="15"/>
                       <w:lang w:val="ru-RU"/>
                     </w:rPr>
                     <w:t>ուժի</w:t>
@@ -8258,8 +8242,8 @@
                   <w:r>
                     <w:rPr>
                       <w:rFonts w:ascii="Sylfaen" w:hAnsi="Sylfaen" w:cs="Sylfaen"/>
-                      <w:sz w:val="16"/>
-                      <w:szCs w:val="16"/>
+                      <w:sz w:val="15"/>
+                      <w:szCs w:val="15"/>
                       <w:lang w:val="ro-RO"/>
                     </w:rPr>
                     <w:t xml:space="preserve">   </w:t>
@@ -8267,8 +8251,8 @@
                   <w:r>
                     <w:rPr>
                       <w:rFonts w:ascii="Sylfaen" w:hAnsi="Sylfaen" w:cs="Sylfaen"/>
-                      <w:sz w:val="16"/>
-                      <w:szCs w:val="16"/>
+                      <w:sz w:val="15"/>
+                      <w:szCs w:val="15"/>
                       <w:lang w:val="ru-RU"/>
                     </w:rPr>
                     <w:t>մեջ</w:t>
@@ -8276,17 +8260,17 @@
                   <w:r>
                     <w:rPr>
                       <w:rFonts w:ascii="Sylfaen" w:hAnsi="Sylfaen" w:cs="Sylfaen"/>
-                      <w:sz w:val="16"/>
-                      <w:szCs w:val="16"/>
-                      <w:lang w:val="ro-RO"/>
-                    </w:rPr>
-                    <w:t xml:space="preserve"> </w:t>
-                  </w:r>
-                  <w:r>
-                    <w:rPr>
-                      <w:rFonts w:ascii="Sylfaen" w:hAnsi="Sylfaen" w:cs="Sylfaen"/>
-                      <w:sz w:val="16"/>
-                      <w:szCs w:val="16"/>
+                      <w:sz w:val="15"/>
+                      <w:szCs w:val="15"/>
+                      <w:lang w:val="ro-RO"/>
+                    </w:rPr>
+                    <w:t xml:space="preserve"> </w:t>
+                  </w:r>
+                  <w:r>
+                    <w:rPr>
+                      <w:rFonts w:ascii="Sylfaen" w:hAnsi="Sylfaen" w:cs="Sylfaen"/>
+                      <w:sz w:val="15"/>
+                      <w:szCs w:val="15"/>
                       <w:lang w:val="ru-RU"/>
                     </w:rPr>
                     <w:t>է</w:t>
@@ -8294,8 +8278,8 @@
                   <w:r>
                     <w:rPr>
                       <w:rFonts w:ascii="Sylfaen" w:hAnsi="Sylfaen" w:cs="Sylfaen"/>
-                      <w:sz w:val="16"/>
-                      <w:szCs w:val="16"/>
+                      <w:sz w:val="15"/>
+                      <w:szCs w:val="15"/>
                       <w:lang w:val="ro-RO"/>
                     </w:rPr>
                     <w:t xml:space="preserve">  </w:t>
@@ -8303,8 +8287,8 @@
                   <w:r>
                     <w:rPr>
                       <w:rFonts w:ascii="Sylfaen" w:hAnsi="Sylfaen" w:cs="Sylfaen"/>
-                      <w:sz w:val="16"/>
-                      <w:szCs w:val="16"/>
+                      <w:sz w:val="15"/>
+                      <w:szCs w:val="15"/>
                       <w:lang w:val="ru-RU"/>
                     </w:rPr>
                     <w:t>մտնում</w:t>
@@ -8312,8 +8296,8 @@
                   <w:r>
                     <w:rPr>
                       <w:rFonts w:ascii="Sylfaen" w:hAnsi="Sylfaen" w:cs="Sylfaen"/>
-                      <w:sz w:val="16"/>
-                      <w:szCs w:val="16"/>
+                      <w:sz w:val="15"/>
+                      <w:szCs w:val="15"/>
                       <w:lang w:val="ro-RO"/>
                     </w:rPr>
                     <w:t xml:space="preserve">  </w:t>
@@ -8321,8 +8305,8 @@
                   <w:r>
                     <w:rPr>
                       <w:rFonts w:ascii="Sylfaen" w:hAnsi="Sylfaen" w:cs="Sylfaen"/>
-                      <w:sz w:val="16"/>
-                      <w:szCs w:val="16"/>
+                      <w:sz w:val="15"/>
+                      <w:szCs w:val="15"/>
                       <w:lang w:val="ru-RU"/>
                     </w:rPr>
                     <w:t>ստորագրման</w:t>
@@ -8330,8 +8314,8 @@
                   <w:r>
                     <w:rPr>
                       <w:rFonts w:ascii="Sylfaen" w:hAnsi="Sylfaen" w:cs="Sylfaen"/>
-                      <w:sz w:val="16"/>
-                      <w:szCs w:val="16"/>
+                      <w:sz w:val="15"/>
+                      <w:szCs w:val="15"/>
                       <w:lang w:val="ro-RO"/>
                     </w:rPr>
                     <w:t xml:space="preserve">  </w:t>
@@ -8339,8 +8323,8 @@
                   <w:r>
                     <w:rPr>
                       <w:rFonts w:ascii="Sylfaen" w:hAnsi="Sylfaen" w:cs="Sylfaen"/>
-                      <w:sz w:val="16"/>
-                      <w:szCs w:val="16"/>
+                      <w:sz w:val="15"/>
+                      <w:szCs w:val="15"/>
                       <w:lang w:val="ru-RU"/>
                     </w:rPr>
                     <w:t>պահից</w:t>
@@ -8348,8 +8332,8 @@
                   <w:r>
                     <w:rPr>
                       <w:rFonts w:ascii="Sylfaen" w:hAnsi="Sylfaen" w:cs="Sylfaen"/>
-                      <w:sz w:val="16"/>
-                      <w:szCs w:val="16"/>
+                      <w:sz w:val="15"/>
+                      <w:szCs w:val="15"/>
                       <w:lang w:val="ro-RO"/>
                     </w:rPr>
                     <w:t xml:space="preserve">  </w:t>
@@ -8357,8 +8341,8 @@
                   <w:r>
                     <w:rPr>
                       <w:rFonts w:ascii="Sylfaen" w:hAnsi="Sylfaen" w:cs="Sylfaen"/>
-                      <w:sz w:val="16"/>
-                      <w:szCs w:val="16"/>
+                      <w:sz w:val="15"/>
+                      <w:szCs w:val="15"/>
                       <w:lang w:val="ru-RU"/>
                     </w:rPr>
                     <w:t>և</w:t>
@@ -8366,8 +8350,8 @@
                   <w:r>
                     <w:rPr>
                       <w:rFonts w:ascii="Sylfaen" w:hAnsi="Sylfaen" w:cs="Sylfaen"/>
-                      <w:sz w:val="16"/>
-                      <w:szCs w:val="16"/>
+                      <w:sz w:val="15"/>
+                      <w:szCs w:val="15"/>
                       <w:lang w:val="ro-RO"/>
                     </w:rPr>
                     <w:t xml:space="preserve">   </w:t>
@@ -8375,8 +8359,8 @@
                   <w:r>
                     <w:rPr>
                       <w:rFonts w:ascii="Sylfaen" w:hAnsi="Sylfaen" w:cs="Sylfaen"/>
-                      <w:sz w:val="16"/>
-                      <w:szCs w:val="16"/>
+                      <w:sz w:val="15"/>
+                      <w:szCs w:val="15"/>
                       <w:lang w:val="ru-RU"/>
                     </w:rPr>
                     <w:t>գործում</w:t>
@@ -8384,8 +8368,8 @@
                   <w:r>
                     <w:rPr>
                       <w:rFonts w:ascii="Sylfaen" w:hAnsi="Sylfaen" w:cs="Sylfaen"/>
-                      <w:sz w:val="16"/>
-                      <w:szCs w:val="16"/>
+                      <w:sz w:val="15"/>
+                      <w:szCs w:val="15"/>
                       <w:lang w:val="ro-RO"/>
                     </w:rPr>
                     <w:t xml:space="preserve">  </w:t>
@@ -8393,8 +8377,8 @@
                   <w:r>
                     <w:rPr>
                       <w:rFonts w:ascii="Sylfaen" w:hAnsi="Sylfaen" w:cs="Sylfaen"/>
-                      <w:sz w:val="16"/>
-                      <w:szCs w:val="16"/>
+                      <w:sz w:val="15"/>
+                      <w:szCs w:val="15"/>
                       <w:lang w:val="ru-RU"/>
                     </w:rPr>
                     <w:t>է</w:t>
@@ -8402,8 +8386,8 @@
                   <w:r>
                     <w:rPr>
                       <w:rFonts w:ascii="Sylfaen" w:hAnsi="Sylfaen" w:cs="Sylfaen"/>
-                      <w:sz w:val="16"/>
-                      <w:szCs w:val="16"/>
+                      <w:sz w:val="15"/>
+                      <w:szCs w:val="15"/>
                       <w:lang w:val="ro-RO"/>
                     </w:rPr>
                     <w:t xml:space="preserve">  </w:t>
@@ -8411,8 +8395,8 @@
                   <w:r>
                     <w:rPr>
                       <w:rFonts w:ascii="Sylfaen" w:hAnsi="Sylfaen" w:cs="Sylfaen"/>
-                      <w:sz w:val="16"/>
-                      <w:szCs w:val="16"/>
+                      <w:sz w:val="15"/>
+                      <w:szCs w:val="15"/>
                       <w:lang w:val="ru-RU"/>
                     </w:rPr>
                     <w:t>մինչև</w:t>
@@ -8420,8 +8404,8 @@
                   <w:r>
                     <w:rPr>
                       <w:rFonts w:ascii="Sylfaen" w:hAnsi="Sylfaen" w:cs="Sylfaen"/>
-                      <w:sz w:val="16"/>
-                      <w:szCs w:val="16"/>
+                      <w:sz w:val="15"/>
+                      <w:szCs w:val="15"/>
                       <w:lang w:val="ro-RO"/>
                     </w:rPr>
                     <w:t xml:space="preserve">   </w:t>
@@ -8429,8 +8413,8 @@
                   <w:r>
                     <w:rPr>
                       <w:rFonts w:ascii="Sylfaen" w:hAnsi="Sylfaen" w:cs="Sylfaen"/>
-                      <w:sz w:val="16"/>
-                      <w:szCs w:val="16"/>
+                      <w:sz w:val="15"/>
+                      <w:szCs w:val="15"/>
                       <w:lang w:val="ru-RU"/>
                     </w:rPr>
                     <w:t>գրավատան</w:t>
@@ -8445,16 +8429,16 @@
                     <w:jc w:val="both"/>
                     <w:rPr>
                       <w:rFonts w:ascii="Sylfaen" w:hAnsi="Sylfaen" w:cs="Sylfaen"/>
-                      <w:sz w:val="16"/>
-                      <w:szCs w:val="16"/>
+                      <w:sz w:val="15"/>
+                      <w:szCs w:val="15"/>
                       <w:lang w:val="ro-RO"/>
                     </w:rPr>
                   </w:pPr>
                   <w:r>
                     <w:rPr>
                       <w:rFonts w:ascii="Sylfaen" w:hAnsi="Sylfaen" w:cs="Sylfaen"/>
-                      <w:sz w:val="16"/>
-                      <w:szCs w:val="16"/>
+                      <w:sz w:val="15"/>
+                      <w:szCs w:val="15"/>
                       <w:lang w:val="ro-RO"/>
                     </w:rPr>
                     <w:t xml:space="preserve">           </w:t>
@@ -8462,8 +8446,8 @@
                   <w:r>
                     <w:rPr>
                       <w:rFonts w:ascii="Sylfaen" w:hAnsi="Sylfaen" w:cs="Sylfaen"/>
-                      <w:sz w:val="16"/>
-                      <w:szCs w:val="16"/>
+                      <w:sz w:val="15"/>
+                      <w:szCs w:val="15"/>
                       <w:lang w:val="hy-AM"/>
                     </w:rPr>
                     <w:t>ն</w:t>
@@ -8471,8 +8455,8 @@
                   <w:r>
                     <w:rPr>
                       <w:rFonts w:ascii="Sylfaen" w:hAnsi="Sylfaen" w:cs="Sylfaen"/>
-                      <w:sz w:val="16"/>
-                      <w:szCs w:val="16"/>
+                      <w:sz w:val="15"/>
+                      <w:szCs w:val="15"/>
                       <w:lang w:val="ru-RU"/>
                     </w:rPr>
                     <w:t>կատմամբ</w:t>
@@ -8480,8 +8464,8 @@
                   <w:r>
                     <w:rPr>
                       <w:rFonts w:ascii="Sylfaen" w:hAnsi="Sylfaen" w:cs="Sylfaen"/>
-                      <w:sz w:val="16"/>
-                      <w:szCs w:val="16"/>
+                      <w:sz w:val="15"/>
+                      <w:szCs w:val="15"/>
                       <w:lang w:val="ro-RO"/>
                     </w:rPr>
                     <w:t xml:space="preserve">  </w:t>
@@ -8489,8 +8473,8 @@
                   <w:r>
                     <w:rPr>
                       <w:rFonts w:ascii="Sylfaen" w:hAnsi="Sylfaen" w:cs="Sylfaen"/>
-                      <w:sz w:val="16"/>
-                      <w:szCs w:val="16"/>
+                      <w:sz w:val="15"/>
+                      <w:szCs w:val="15"/>
                       <w:lang w:val="ru-RU"/>
                     </w:rPr>
                     <w:t>վարկառուի</w:t>
@@ -8498,17 +8482,17 @@
                   <w:r>
                     <w:rPr>
                       <w:rFonts w:ascii="Sylfaen" w:hAnsi="Sylfaen" w:cs="Sylfaen"/>
-                      <w:sz w:val="16"/>
-                      <w:szCs w:val="16"/>
-                      <w:lang w:val="ro-RO"/>
-                    </w:rPr>
-                    <w:t xml:space="preserve"> </w:t>
-                  </w:r>
-                  <w:r>
-                    <w:rPr>
-                      <w:rFonts w:ascii="Sylfaen" w:hAnsi="Sylfaen" w:cs="Sylfaen"/>
-                      <w:sz w:val="16"/>
-                      <w:szCs w:val="16"/>
+                      <w:sz w:val="15"/>
+                      <w:szCs w:val="15"/>
+                      <w:lang w:val="ro-RO"/>
+                    </w:rPr>
+                    <w:t xml:space="preserve"> </w:t>
+                  </w:r>
+                  <w:r>
+                    <w:rPr>
+                      <w:rFonts w:ascii="Sylfaen" w:hAnsi="Sylfaen" w:cs="Sylfaen"/>
+                      <w:sz w:val="15"/>
+                      <w:szCs w:val="15"/>
                       <w:lang w:val="hy-AM"/>
                     </w:rPr>
                     <w:t xml:space="preserve"> </w:t>
@@ -8516,8 +8500,8 @@
                   <w:r>
                     <w:rPr>
                       <w:rFonts w:ascii="Sylfaen" w:hAnsi="Sylfaen" w:cs="Sylfaen"/>
-                      <w:sz w:val="16"/>
-                      <w:szCs w:val="16"/>
+                      <w:sz w:val="15"/>
+                      <w:szCs w:val="15"/>
                       <w:lang w:val="ru-RU"/>
                     </w:rPr>
                     <w:t>պարտավորությունների</w:t>
@@ -8525,17 +8509,17 @@
                   <w:r>
                     <w:rPr>
                       <w:rFonts w:ascii="Sylfaen" w:hAnsi="Sylfaen" w:cs="Sylfaen"/>
-                      <w:sz w:val="16"/>
-                      <w:szCs w:val="16"/>
-                      <w:lang w:val="ro-RO"/>
-                    </w:rPr>
-                    <w:t xml:space="preserve"> </w:t>
-                  </w:r>
-                  <w:r>
-                    <w:rPr>
-                      <w:rFonts w:ascii="Sylfaen" w:hAnsi="Sylfaen" w:cs="Sylfaen"/>
-                      <w:sz w:val="16"/>
-                      <w:szCs w:val="16"/>
+                      <w:sz w:val="15"/>
+                      <w:szCs w:val="15"/>
+                      <w:lang w:val="ro-RO"/>
+                    </w:rPr>
+                    <w:t xml:space="preserve"> </w:t>
+                  </w:r>
+                  <w:r>
+                    <w:rPr>
+                      <w:rFonts w:ascii="Sylfaen" w:hAnsi="Sylfaen" w:cs="Sylfaen"/>
+                      <w:sz w:val="15"/>
+                      <w:szCs w:val="15"/>
                       <w:lang w:val="hy-AM"/>
                     </w:rPr>
                     <w:t xml:space="preserve"> </w:t>
@@ -8543,8 +8527,8 @@
                   <w:r>
                     <w:rPr>
                       <w:rFonts w:ascii="Sylfaen" w:hAnsi="Sylfaen" w:cs="Sylfaen"/>
-                      <w:sz w:val="16"/>
-                      <w:szCs w:val="16"/>
+                      <w:sz w:val="15"/>
+                      <w:szCs w:val="15"/>
                       <w:lang w:val="ru-RU"/>
                     </w:rPr>
                     <w:t>ամբողջական</w:t>
@@ -8552,17 +8536,17 @@
                   <w:r>
                     <w:rPr>
                       <w:rFonts w:ascii="Sylfaen" w:hAnsi="Sylfaen" w:cs="Sylfaen"/>
-                      <w:sz w:val="16"/>
-                      <w:szCs w:val="16"/>
-                      <w:lang w:val="ro-RO"/>
-                    </w:rPr>
-                    <w:t xml:space="preserve"> </w:t>
-                  </w:r>
-                  <w:r>
-                    <w:rPr>
-                      <w:rFonts w:ascii="Sylfaen" w:hAnsi="Sylfaen" w:cs="Sylfaen"/>
-                      <w:sz w:val="16"/>
-                      <w:szCs w:val="16"/>
+                      <w:sz w:val="15"/>
+                      <w:szCs w:val="15"/>
+                      <w:lang w:val="ro-RO"/>
+                    </w:rPr>
+                    <w:t xml:space="preserve"> </w:t>
+                  </w:r>
+                  <w:r>
+                    <w:rPr>
+                      <w:rFonts w:ascii="Sylfaen" w:hAnsi="Sylfaen" w:cs="Sylfaen"/>
+                      <w:sz w:val="15"/>
+                      <w:szCs w:val="15"/>
                       <w:lang w:val="hy-AM"/>
                     </w:rPr>
                     <w:t xml:space="preserve"> </w:t>
@@ -8570,8 +8554,8 @@
                   <w:r>
                     <w:rPr>
                       <w:rFonts w:ascii="Sylfaen" w:hAnsi="Sylfaen" w:cs="Sylfaen"/>
-                      <w:sz w:val="16"/>
-                      <w:szCs w:val="16"/>
+                      <w:sz w:val="15"/>
+                      <w:szCs w:val="15"/>
                       <w:lang w:val="ru-RU"/>
                     </w:rPr>
                     <w:t>կատարումը</w:t>
@@ -8579,8 +8563,8 @@
                   <w:r>
                     <w:rPr>
                       <w:rFonts w:ascii="Sylfaen" w:hAnsi="Sylfaen" w:cs="Sylfaen"/>
-                      <w:sz w:val="16"/>
-                      <w:szCs w:val="16"/>
+                      <w:sz w:val="15"/>
+                      <w:szCs w:val="15"/>
                       <w:lang w:val="ro-RO"/>
                     </w:rPr>
                     <w:t>:</w:t>
@@ -8592,16 +8576,16 @@
                     <w:jc w:val="both"/>
                     <w:rPr>
                       <w:rFonts w:ascii="Sylfaen" w:hAnsi="Sylfaen"/>
-                      <w:sz w:val="16"/>
-                      <w:szCs w:val="16"/>
+                      <w:sz w:val="15"/>
+                      <w:szCs w:val="15"/>
                       <w:lang w:val="ro-RO"/>
                     </w:rPr>
                   </w:pPr>
                   <w:r>
                     <w:rPr>
                       <w:rFonts w:ascii="Sylfaen" w:hAnsi="Sylfaen" w:cs="Sylfaen"/>
-                      <w:sz w:val="16"/>
-                      <w:szCs w:val="16"/>
+                      <w:sz w:val="15"/>
+                      <w:szCs w:val="15"/>
                       <w:lang w:val="ro-RO"/>
                     </w:rPr>
                     <w:t xml:space="preserve">    18.  </w:t>
@@ -8609,8 +8593,8 @@
                   <w:r>
                     <w:rPr>
                       <w:rFonts w:ascii="Sylfaen" w:hAnsi="Sylfaen" w:cs="Sylfaen"/>
-                      <w:sz w:val="16"/>
-                      <w:szCs w:val="16"/>
+                      <w:sz w:val="15"/>
+                      <w:szCs w:val="15"/>
                       <w:lang w:val="hy-AM"/>
                     </w:rPr>
                     <w:t xml:space="preserve"> </w:t>
@@ -8618,8 +8602,8 @@
                   <w:r>
                     <w:rPr>
                       <w:rFonts w:ascii="Sylfaen" w:hAnsi="Sylfaen"/>
-                      <w:sz w:val="16"/>
-                      <w:szCs w:val="16"/>
+                      <w:sz w:val="15"/>
+                      <w:szCs w:val="15"/>
                       <w:lang w:val="hy-AM"/>
                     </w:rPr>
                     <w:t xml:space="preserve">Վարկառուն հավաստիացնում է, որ սույն պայմանագրի 4, կետում ներկայացված հաշվեհամարը այն հաշվեհամարն է, որին նա ցանկանում է փոխանցել վարկի գումարը։ Վարկառուն կրում է այդ հաշվեհամարին կատարված վարկի գումարի փոխանցման ռիսկը։ </w:t>
@@ -8628,8 +8612,8 @@
                     <w:rPr>
                       <w:rFonts w:ascii="Sylfaen" w:hAnsi="Sylfaen"/>
                       <w:b/>
-                      <w:sz w:val="16"/>
-                      <w:szCs w:val="16"/>
+                      <w:sz w:val="15"/>
+                      <w:szCs w:val="15"/>
                       <w:lang w:val="hy-AM"/>
                     </w:rPr>
                     <w:t>Հաշվեհամարում առկա սխալի դեպքում վարկի գումարը համարվում է վարկառուին փոխանցված, իսկ վարկառուն պարտավորվում է վարկատուին վերադարձնել վարկի գումարը սույն պայմանագրով սահմանված ժամկետում:</w:t>
@@ -8641,16 +8625,16 @@
                     <w:jc w:val="both"/>
                     <w:rPr>
                       <w:rFonts w:ascii="Sylfaen" w:hAnsi="Sylfaen"/>
-                      <w:sz w:val="16"/>
-                      <w:szCs w:val="16"/>
+                      <w:sz w:val="15"/>
+                      <w:szCs w:val="15"/>
                       <w:lang w:val="ro-RO"/>
                     </w:rPr>
                   </w:pPr>
                   <w:r>
                     <w:rPr>
                       <w:rFonts w:ascii="Sylfaen" w:hAnsi="Sylfaen"/>
-                      <w:sz w:val="16"/>
-                      <w:szCs w:val="16"/>
+                      <w:sz w:val="15"/>
+                      <w:szCs w:val="15"/>
                       <w:lang w:val="ro-RO"/>
                     </w:rPr>
                     <w:t>19.</w:t>
@@ -8658,8 +8642,8 @@
                   <w:r>
                     <w:rPr>
                       <w:rFonts w:ascii="Sylfaen" w:hAnsi="Sylfaen"/>
-                      <w:sz w:val="16"/>
-                      <w:szCs w:val="16"/>
+                      <w:sz w:val="15"/>
+                      <w:szCs w:val="15"/>
                       <w:lang w:val="hy-AM"/>
                     </w:rPr>
                     <w:t xml:space="preserve">Վարկն  ամբողջությամբ  մարելուց  հետո  </w:t>
@@ -8667,8 +8651,8 @@
                   <w:r>
                     <w:rPr>
                       <w:rFonts w:ascii="Sylfaen" w:hAnsi="Sylfaen"/>
-                      <w:sz w:val="16"/>
-                      <w:szCs w:val="16"/>
+                      <w:sz w:val="15"/>
+                      <w:szCs w:val="15"/>
                       <w:lang w:val="ru-RU"/>
                     </w:rPr>
                     <w:t>գ</w:t>
@@ -8676,8 +8660,8 @@
                   <w:r>
                     <w:rPr>
                       <w:rFonts w:ascii="Sylfaen" w:hAnsi="Sylfaen"/>
-                      <w:sz w:val="16"/>
-                      <w:szCs w:val="16"/>
+                      <w:sz w:val="15"/>
+                      <w:szCs w:val="15"/>
                       <w:lang w:val="hy-AM"/>
                     </w:rPr>
                     <w:t xml:space="preserve">րավի  առարկան  3/երեք/  օրվա </w:t>
@@ -8685,8 +8669,8 @@
                   <w:r>
                     <w:rPr>
                       <w:rFonts w:ascii="Sylfaen" w:hAnsi="Sylfaen"/>
-                      <w:sz w:val="16"/>
-                      <w:szCs w:val="16"/>
+                      <w:sz w:val="15"/>
+                      <w:szCs w:val="15"/>
                       <w:lang w:val="ro-RO"/>
                     </w:rPr>
                     <w:t xml:space="preserve"> </w:t>
@@ -8694,8 +8678,8 @@
                   <w:r>
                     <w:rPr>
                       <w:rFonts w:ascii="Sylfaen" w:hAnsi="Sylfaen"/>
-                      <w:sz w:val="16"/>
-                      <w:szCs w:val="16"/>
+                      <w:sz w:val="15"/>
+                      <w:szCs w:val="15"/>
                       <w:lang w:val="hy-AM"/>
                     </w:rPr>
                     <w:t xml:space="preserve">ընթացքում  հետ  </w:t>
@@ -8703,8 +8687,8 @@
                   <w:r>
                     <w:rPr>
                       <w:rFonts w:ascii="Sylfaen" w:hAnsi="Sylfaen"/>
-                      <w:sz w:val="16"/>
-                      <w:szCs w:val="16"/>
+                      <w:sz w:val="15"/>
+                      <w:szCs w:val="15"/>
                       <w:lang w:val="ro-RO"/>
                     </w:rPr>
                     <w:t xml:space="preserve">  </w:t>
@@ -8712,8 +8696,8 @@
                   <w:r>
                     <w:rPr>
                       <w:rFonts w:ascii="Sylfaen" w:hAnsi="Sylfaen"/>
-                      <w:sz w:val="16"/>
-                      <w:szCs w:val="16"/>
+                      <w:sz w:val="15"/>
+                      <w:szCs w:val="15"/>
                       <w:lang w:val="hy-AM"/>
                     </w:rPr>
                     <w:t xml:space="preserve">չպահանջելու դեպքում  </w:t>
@@ -8721,8 +8705,8 @@
                   <w:r>
                     <w:rPr>
                       <w:rFonts w:ascii="Sylfaen" w:hAnsi="Sylfaen"/>
-                      <w:sz w:val="16"/>
-                      <w:szCs w:val="16"/>
+                      <w:sz w:val="15"/>
+                      <w:szCs w:val="15"/>
                       <w:lang w:val="ru-RU"/>
                     </w:rPr>
                     <w:t>գ</w:t>
@@ -8730,8 +8714,8 @@
                   <w:r>
                     <w:rPr>
                       <w:rFonts w:ascii="Sylfaen" w:hAnsi="Sylfaen"/>
-                      <w:sz w:val="16"/>
-                      <w:szCs w:val="16"/>
+                      <w:sz w:val="15"/>
+                      <w:szCs w:val="15"/>
                       <w:lang w:val="hy-AM"/>
                     </w:rPr>
                     <w:t xml:space="preserve">րավադրված  գույքը  համարվում  է  ի պահ  ընդունված  </w:t>
@@ -8739,8 +8723,8 @@
                   <w:r>
                     <w:rPr>
                       <w:rFonts w:ascii="Sylfaen" w:hAnsi="Sylfaen"/>
-                      <w:sz w:val="16"/>
-                      <w:szCs w:val="16"/>
+                      <w:sz w:val="15"/>
+                      <w:szCs w:val="15"/>
                       <w:lang w:val="ru-RU"/>
                     </w:rPr>
                     <w:t>գ</w:t>
@@ -8748,8 +8732,8 @@
                   <w:r>
                     <w:rPr>
                       <w:rFonts w:ascii="Sylfaen" w:hAnsi="Sylfaen"/>
-                      <w:sz w:val="16"/>
-                      <w:szCs w:val="16"/>
+                      <w:sz w:val="15"/>
+                      <w:szCs w:val="15"/>
                       <w:lang w:val="hy-AM"/>
                     </w:rPr>
                     <w:t xml:space="preserve">րավատան  մոտ՝  առանց  լրացուցիչ  պահատվության  պայմանագիր  կնքելու,  իսկ  </w:t>
@@ -8757,8 +8741,8 @@
                   <w:r>
                     <w:rPr>
                       <w:rFonts w:ascii="Sylfaen" w:hAnsi="Sylfaen"/>
-                      <w:sz w:val="16"/>
-                      <w:szCs w:val="16"/>
+                      <w:sz w:val="15"/>
+                      <w:szCs w:val="15"/>
                       <w:lang w:val="ru-RU"/>
                     </w:rPr>
                     <w:t>վ</w:t>
@@ -8766,8 +8750,8 @@
                   <w:r>
                     <w:rPr>
                       <w:rFonts w:ascii="Sylfaen" w:hAnsi="Sylfaen"/>
-                      <w:sz w:val="16"/>
-                      <w:szCs w:val="16"/>
+                      <w:sz w:val="15"/>
+                      <w:szCs w:val="15"/>
                       <w:lang w:val="hy-AM"/>
                     </w:rPr>
                     <w:t xml:space="preserve">արկառուն  </w:t>
@@ -8775,8 +8759,8 @@
                   <w:r>
                     <w:rPr>
                       <w:rFonts w:ascii="Sylfaen" w:hAnsi="Sylfaen"/>
-                      <w:sz w:val="16"/>
-                      <w:szCs w:val="16"/>
+                      <w:sz w:val="15"/>
+                      <w:szCs w:val="15"/>
                       <w:lang w:val="ru-RU"/>
                     </w:rPr>
                     <w:t>գ</w:t>
@@ -8784,8 +8768,8 @@
                   <w:r>
                     <w:rPr>
                       <w:rFonts w:ascii="Sylfaen" w:hAnsi="Sylfaen"/>
-                      <w:sz w:val="16"/>
-                      <w:szCs w:val="16"/>
+                      <w:sz w:val="15"/>
+                      <w:szCs w:val="15"/>
                       <w:lang w:val="hy-AM"/>
                     </w:rPr>
                     <w:t>րավատանը  վճարում  է  պահատվության  համար՝  վերջինիս  մոտ  գործող  սակագներով:</w:t>
@@ -8800,8 +8784,8 @@
                     <w:jc w:val="both"/>
                     <w:rPr>
                       <w:rFonts w:ascii="Sylfaen" w:hAnsi="Sylfaen" w:cs="Sylfaen"/>
-                      <w:sz w:val="16"/>
-                      <w:szCs w:val="16"/>
+                      <w:sz w:val="15"/>
+                      <w:szCs w:val="15"/>
                       <w:lang w:val="ro-RO"/>
                     </w:rPr>
                   </w:pPr>
@@ -8809,8 +8793,8 @@
                     <w:rPr>
                       <w:rFonts w:ascii="Sylfaen" w:hAnsi="Sylfaen" w:cs="Sylfaen"/>
                       <w:b/>
-                      <w:sz w:val="20"/>
-                      <w:szCs w:val="20"/>
+                      <w:sz w:val="15"/>
+                      <w:szCs w:val="15"/>
                       <w:lang w:val="ru-RU"/>
                     </w:rPr>
                     <mc:AlternateContent>
@@ -8872,8 +8856,8 @@
                   <w:r>
                     <w:rPr>
                       <w:rFonts w:ascii="Sylfaen" w:hAnsi="Sylfaen" w:cs="Sylfaen"/>
-                      <w:sz w:val="16"/>
-                      <w:szCs w:val="16"/>
+                      <w:sz w:val="15"/>
+                      <w:szCs w:val="15"/>
                       <w:lang w:val="ro-RO"/>
                     </w:rPr>
                     <w:t xml:space="preserve"> 20. </w:t>
@@ -8881,8 +8865,8 @@
                   <w:r>
                     <w:rPr>
                       <w:rFonts w:ascii="Sylfaen" w:hAnsi="Sylfaen" w:cs="Sylfaen"/>
-                      <w:sz w:val="16"/>
-                      <w:szCs w:val="16"/>
+                      <w:sz w:val="15"/>
+                      <w:szCs w:val="15"/>
                       <w:lang w:val="hy-AM"/>
                     </w:rPr>
                     <w:t>Վարկային</w:t>
@@ -8890,8 +8874,8 @@
                   <w:r>
                     <w:rPr>
                       <w:rFonts w:ascii="Sylfaen" w:hAnsi="Sylfaen" w:cs="Sylfaen"/>
-                      <w:sz w:val="16"/>
-                      <w:szCs w:val="16"/>
+                      <w:sz w:val="15"/>
+                      <w:szCs w:val="15"/>
                       <w:lang w:val="ro-RO"/>
                     </w:rPr>
                     <w:t xml:space="preserve">  </w:t>
@@ -8899,8 +8883,8 @@
                   <w:r>
                     <w:rPr>
                       <w:rFonts w:ascii="Sylfaen" w:hAnsi="Sylfaen" w:cs="Sylfaen"/>
-                      <w:sz w:val="16"/>
-                      <w:szCs w:val="16"/>
+                      <w:sz w:val="15"/>
+                      <w:szCs w:val="15"/>
                       <w:lang w:val="hy-AM"/>
                     </w:rPr>
                     <w:t xml:space="preserve"> պայմանագրի</w:t>
@@ -8908,17 +8892,17 @@
                   <w:r>
                     <w:rPr>
                       <w:rFonts w:ascii="Sylfaen" w:hAnsi="Sylfaen" w:cs="Sylfaen"/>
-                      <w:sz w:val="16"/>
-                      <w:szCs w:val="16"/>
-                      <w:lang w:val="ro-RO"/>
-                    </w:rPr>
-                    <w:t xml:space="preserve"> </w:t>
-                  </w:r>
-                  <w:r>
-                    <w:rPr>
-                      <w:rFonts w:ascii="Sylfaen" w:hAnsi="Sylfaen" w:cs="Sylfaen"/>
-                      <w:sz w:val="16"/>
-                      <w:szCs w:val="16"/>
+                      <w:sz w:val="15"/>
+                      <w:szCs w:val="15"/>
+                      <w:lang w:val="ro-RO"/>
+                    </w:rPr>
+                    <w:t xml:space="preserve"> </w:t>
+                  </w:r>
+                  <w:r>
+                    <w:rPr>
+                      <w:rFonts w:ascii="Sylfaen" w:hAnsi="Sylfaen" w:cs="Sylfaen"/>
+                      <w:sz w:val="15"/>
+                      <w:szCs w:val="15"/>
                       <w:lang w:val="hy-AM"/>
                     </w:rPr>
                     <w:t xml:space="preserve">  </w:t>
@@ -8926,17 +8910,17 @@
                   <w:r>
                     <w:rPr>
                       <w:rFonts w:ascii="Sylfaen" w:hAnsi="Sylfaen" w:cs="Sylfaen"/>
-                      <w:sz w:val="16"/>
-                      <w:szCs w:val="16"/>
-                      <w:lang w:val="ro-RO"/>
-                    </w:rPr>
-                    <w:t xml:space="preserve"> </w:t>
-                  </w:r>
-                  <w:r>
-                    <w:rPr>
-                      <w:rFonts w:ascii="Sylfaen" w:hAnsi="Sylfaen" w:cs="Sylfaen"/>
-                      <w:sz w:val="16"/>
-                      <w:szCs w:val="16"/>
+                      <w:sz w:val="15"/>
+                      <w:szCs w:val="15"/>
+                      <w:lang w:val="ro-RO"/>
+                    </w:rPr>
+                    <w:t xml:space="preserve"> </w:t>
+                  </w:r>
+                  <w:r>
+                    <w:rPr>
+                      <w:rFonts w:ascii="Sylfaen" w:hAnsi="Sylfaen" w:cs="Sylfaen"/>
+                      <w:sz w:val="15"/>
+                      <w:szCs w:val="15"/>
                       <w:lang w:val="hy-AM"/>
                     </w:rPr>
                     <w:t>մարման</w:t>
@@ -8944,8 +8928,8 @@
                   <w:r>
                     <w:rPr>
                       <w:rFonts w:ascii="Sylfaen" w:hAnsi="Sylfaen" w:cs="Sylfaen"/>
-                      <w:sz w:val="16"/>
-                      <w:szCs w:val="16"/>
+                      <w:sz w:val="15"/>
+                      <w:szCs w:val="15"/>
                       <w:lang w:val="ro-RO"/>
                     </w:rPr>
                     <w:t xml:space="preserve">  </w:t>
@@ -8953,8 +8937,8 @@
                   <w:r>
                     <w:rPr>
                       <w:rFonts w:ascii="Sylfaen" w:hAnsi="Sylfaen" w:cs="Sylfaen"/>
-                      <w:sz w:val="16"/>
-                      <w:szCs w:val="16"/>
+                      <w:sz w:val="15"/>
+                      <w:szCs w:val="15"/>
                       <w:lang w:val="hy-AM"/>
                     </w:rPr>
                     <w:t xml:space="preserve"> ժամկետն</w:t>
@@ -8962,8 +8946,8 @@
                   <w:r>
                     <w:rPr>
                       <w:rFonts w:ascii="Sylfaen" w:hAnsi="Sylfaen" w:cs="Sylfaen"/>
-                      <w:sz w:val="16"/>
-                      <w:szCs w:val="16"/>
+                      <w:sz w:val="15"/>
+                      <w:szCs w:val="15"/>
                       <w:lang w:val="ro-RO"/>
                     </w:rPr>
                     <w:t xml:space="preserve">  </w:t>
@@ -8971,8 +8955,8 @@
                   <w:r>
                     <w:rPr>
                       <w:rFonts w:ascii="Sylfaen" w:hAnsi="Sylfaen" w:cs="Sylfaen"/>
-                      <w:sz w:val="16"/>
-                      <w:szCs w:val="16"/>
+                      <w:sz w:val="15"/>
+                      <w:szCs w:val="15"/>
                       <w:lang w:val="hy-AM"/>
                     </w:rPr>
                     <w:t xml:space="preserve"> է</w:t>
@@ -8980,17 +8964,17 @@
                   <w:r>
                     <w:rPr>
                       <w:rFonts w:ascii="Sylfaen" w:hAnsi="Sylfaen" w:cs="Sylfaen"/>
-                      <w:sz w:val="16"/>
-                      <w:szCs w:val="16"/>
-                      <w:lang w:val="ro-RO"/>
-                    </w:rPr>
-                    <w:t xml:space="preserve"> </w:t>
-                  </w:r>
-                  <w:r>
-                    <w:rPr>
-                      <w:rFonts w:ascii="Sylfaen" w:hAnsi="Sylfaen" w:cs="Sylfaen"/>
-                      <w:sz w:val="16"/>
-                      <w:szCs w:val="16"/>
+                      <w:sz w:val="15"/>
+                      <w:szCs w:val="15"/>
+                      <w:lang w:val="ro-RO"/>
+                    </w:rPr>
+                    <w:t xml:space="preserve"> </w:t>
+                  </w:r>
+                  <w:r>
+                    <w:rPr>
+                      <w:rFonts w:ascii="Sylfaen" w:hAnsi="Sylfaen" w:cs="Sylfaen"/>
+                      <w:sz w:val="15"/>
+                      <w:szCs w:val="15"/>
                       <w:lang w:val="hy-AM"/>
                     </w:rPr>
                     <w:t xml:space="preserve"> </w:t>
@@ -8998,8 +8982,8 @@
                   <w:r>
                     <w:rPr>
                       <w:rFonts w:ascii="Sylfaen" w:hAnsi="Sylfaen" w:cs="Sylfaen"/>
-                      <w:sz w:val="16"/>
-                      <w:szCs w:val="16"/>
+                      <w:sz w:val="15"/>
+                      <w:szCs w:val="15"/>
                       <w:lang w:val="ro-RO"/>
                     </w:rPr>
                     <w:t xml:space="preserve"> </w:t>
@@ -9009,8 +8993,8 @@
                   <w:r>
                     <w:rPr>
                       <w:rFonts w:ascii="Sylfaen" w:hAnsi="Sylfaen" w:cs="Sylfaen"/>
-                      <w:sz w:val="16"/>
-                      <w:szCs w:val="16"/>
+                      <w:sz w:val="15"/>
+                      <w:szCs w:val="15"/>
                       <w:lang w:val="ro-RO"/>
                     </w:rPr>
                     <w:t xml:space="preserve">${deadline}  </w:t>
@@ -9018,8 +9002,8 @@
                   <w:r>
                     <w:rPr>
                       <w:rFonts w:ascii="Sylfaen" w:hAnsi="Sylfaen" w:cs="Sylfaen"/>
-                      <w:sz w:val="16"/>
-                      <w:szCs w:val="16"/>
+                      <w:sz w:val="15"/>
+                      <w:szCs w:val="15"/>
                       <w:lang w:val="hy-AM"/>
                     </w:rPr>
                     <w:t>թ</w:t>
@@ -9027,8 +9011,8 @@
                   <w:r>
                     <w:rPr>
                       <w:rFonts w:ascii="Sylfaen" w:hAnsi="Sylfaen" w:cs="Sylfaen"/>
-                      <w:sz w:val="16"/>
-                      <w:szCs w:val="16"/>
+                      <w:sz w:val="15"/>
+                      <w:szCs w:val="15"/>
                       <w:lang w:val="ro-RO"/>
                     </w:rPr>
                     <w:t xml:space="preserve">. </w:t>
@@ -9036,8 +9020,8 @@
                   <w:r>
                     <w:rPr>
                       <w:rFonts w:ascii="Sylfaen" w:hAnsi="Sylfaen" w:cs="Sylfaen"/>
-                      <w:sz w:val="16"/>
-                      <w:szCs w:val="16"/>
+                      <w:sz w:val="15"/>
+                      <w:szCs w:val="15"/>
                       <w:lang w:val="hy-AM"/>
                     </w:rPr>
                     <w:t xml:space="preserve"> </w:t>
@@ -9045,8 +9029,8 @@
                   <w:r>
                     <w:rPr>
                       <w:rFonts w:ascii="Sylfaen" w:hAnsi="Sylfaen" w:cs="Sylfaen"/>
-                      <w:sz w:val="16"/>
-                      <w:szCs w:val="16"/>
+                      <w:sz w:val="15"/>
+                      <w:szCs w:val="15"/>
                       <w:lang w:val="ro-RO"/>
                     </w:rPr>
                     <w:t xml:space="preserve">  </w:t>
@@ -9054,8 +9038,8 @@
                   <w:r>
                     <w:rPr>
                       <w:rFonts w:ascii="Sylfaen" w:hAnsi="Sylfaen" w:cs="Sylfaen"/>
-                      <w:sz w:val="16"/>
-                      <w:szCs w:val="16"/>
+                      <w:sz w:val="15"/>
+                      <w:szCs w:val="15"/>
                       <w:lang w:val="hy-AM"/>
                     </w:rPr>
                     <w:t>ո</w:t>
@@ -9063,8 +9047,8 @@
                   <w:r>
                     <w:rPr>
                       <w:rFonts w:ascii="Sylfaen" w:hAnsi="Sylfaen" w:cs="Sylfaen"/>
-                      <w:sz w:val="16"/>
-                      <w:szCs w:val="16"/>
+                      <w:sz w:val="15"/>
+                      <w:szCs w:val="15"/>
                       <w:lang w:val="ru-RU"/>
                     </w:rPr>
                     <w:t>րը</w:t>
@@ -9072,8 +9056,8 @@
                   <w:r>
                     <w:rPr>
                       <w:rFonts w:ascii="Sylfaen" w:hAnsi="Sylfaen" w:cs="Sylfaen"/>
-                      <w:sz w:val="16"/>
-                      <w:szCs w:val="16"/>
+                      <w:sz w:val="15"/>
+                      <w:szCs w:val="15"/>
                       <w:lang w:val="ro-RO"/>
                     </w:rPr>
                     <w:t xml:space="preserve">   </w:t>
@@ -9081,8 +9065,8 @@
                   <w:r>
                     <w:rPr>
                       <w:rFonts w:ascii="Sylfaen" w:hAnsi="Sylfaen" w:cs="Sylfaen"/>
-                      <w:sz w:val="16"/>
-                      <w:szCs w:val="16"/>
+                      <w:sz w:val="15"/>
+                      <w:szCs w:val="15"/>
                       <w:lang w:val="ru-RU"/>
                     </w:rPr>
                     <w:t>վարկառուի</w:t>
@@ -9090,17 +9074,17 @@
                   <w:r>
                     <w:rPr>
                       <w:rFonts w:ascii="Sylfaen" w:hAnsi="Sylfaen" w:cs="Sylfaen"/>
-                      <w:sz w:val="16"/>
-                      <w:szCs w:val="16"/>
-                      <w:lang w:val="ro-RO"/>
-                    </w:rPr>
-                    <w:t xml:space="preserve"> </w:t>
-                  </w:r>
-                  <w:r>
-                    <w:rPr>
-                      <w:rFonts w:ascii="Sylfaen" w:hAnsi="Sylfaen" w:cs="Sylfaen"/>
-                      <w:sz w:val="16"/>
-                      <w:szCs w:val="16"/>
+                      <w:sz w:val="15"/>
+                      <w:szCs w:val="15"/>
+                      <w:lang w:val="ro-RO"/>
+                    </w:rPr>
+                    <w:t xml:space="preserve"> </w:t>
+                  </w:r>
+                  <w:r>
+                    <w:rPr>
+                      <w:rFonts w:ascii="Sylfaen" w:hAnsi="Sylfaen" w:cs="Sylfaen"/>
+                      <w:sz w:val="15"/>
+                      <w:szCs w:val="15"/>
                       <w:lang w:val="hy-AM"/>
                     </w:rPr>
                     <w:t xml:space="preserve">   </w:t>
@@ -9108,8 +9092,8 @@
                   <w:r>
                     <w:rPr>
                       <w:rFonts w:ascii="Sylfaen" w:hAnsi="Sylfaen" w:cs="Sylfaen"/>
-                      <w:sz w:val="16"/>
-                      <w:szCs w:val="16"/>
+                      <w:sz w:val="15"/>
+                      <w:szCs w:val="15"/>
                       <w:lang w:val="ru-RU"/>
                     </w:rPr>
                     <w:t>ցանկությամբ</w:t>
@@ -9117,8 +9101,8 @@
                   <w:r>
                     <w:rPr>
                       <w:rFonts w:ascii="Sylfaen" w:hAnsi="Sylfaen" w:cs="Sylfaen"/>
-                      <w:sz w:val="16"/>
-                      <w:szCs w:val="16"/>
+                      <w:sz w:val="15"/>
+                      <w:szCs w:val="15"/>
                       <w:lang w:val="ro-RO"/>
                     </w:rPr>
                     <w:t xml:space="preserve">   </w:t>
@@ -9133,16 +9117,16 @@
                     <w:jc w:val="both"/>
                     <w:rPr>
                       <w:rFonts w:ascii="Sylfaen" w:hAnsi="Sylfaen" w:cs="Sylfaen"/>
-                      <w:sz w:val="16"/>
-                      <w:szCs w:val="16"/>
+                      <w:sz w:val="15"/>
+                      <w:szCs w:val="15"/>
                       <w:lang w:val="ro-RO"/>
                     </w:rPr>
                   </w:pPr>
                   <w:r>
                     <w:rPr>
                       <w:rFonts w:ascii="Sylfaen" w:hAnsi="Sylfaen" w:cs="Sylfaen"/>
-                      <w:sz w:val="16"/>
-                      <w:szCs w:val="16"/>
+                      <w:sz w:val="15"/>
+                      <w:szCs w:val="15"/>
                       <w:lang w:val="ro-RO"/>
                     </w:rPr>
                     <w:t xml:space="preserve">          </w:t>
@@ -9150,8 +9134,8 @@
                   <w:r>
                     <w:rPr>
                       <w:rFonts w:ascii="Sylfaen" w:hAnsi="Sylfaen" w:cs="Sylfaen"/>
-                      <w:sz w:val="16"/>
-                      <w:szCs w:val="16"/>
+                      <w:sz w:val="15"/>
+                      <w:szCs w:val="15"/>
                       <w:lang w:val="hy-AM"/>
                     </w:rPr>
                     <w:t xml:space="preserve"> վերակնքվում</w:t>
@@ -9159,17 +9143,17 @@
                   <w:r>
                     <w:rPr>
                       <w:rFonts w:ascii="Sylfaen" w:hAnsi="Sylfaen" w:cs="Sylfaen"/>
-                      <w:sz w:val="16"/>
-                      <w:szCs w:val="16"/>
-                      <w:lang w:val="ro-RO"/>
-                    </w:rPr>
-                    <w:t xml:space="preserve"> </w:t>
-                  </w:r>
-                  <w:r>
-                    <w:rPr>
-                      <w:rFonts w:ascii="Sylfaen" w:hAnsi="Sylfaen" w:cs="Sylfaen"/>
-                      <w:sz w:val="16"/>
-                      <w:szCs w:val="16"/>
+                      <w:sz w:val="15"/>
+                      <w:szCs w:val="15"/>
+                      <w:lang w:val="ro-RO"/>
+                    </w:rPr>
+                    <w:t xml:space="preserve"> </w:t>
+                  </w:r>
+                  <w:r>
+                    <w:rPr>
+                      <w:rFonts w:ascii="Sylfaen" w:hAnsi="Sylfaen" w:cs="Sylfaen"/>
+                      <w:sz w:val="15"/>
+                      <w:szCs w:val="15"/>
                       <w:lang w:val="hy-AM"/>
                     </w:rPr>
                     <w:t xml:space="preserve"> է</w:t>
@@ -9177,8 +9161,8 @@
                   <w:r>
                     <w:rPr>
                       <w:rFonts w:ascii="Sylfaen" w:hAnsi="Sylfaen" w:cs="Sylfaen"/>
-                      <w:sz w:val="16"/>
-                      <w:szCs w:val="16"/>
+                      <w:sz w:val="15"/>
+                      <w:szCs w:val="15"/>
                       <w:lang w:val="ro-RO"/>
                     </w:rPr>
                     <w:t>:</w:t>
@@ -9193,16 +9177,16 @@
                     <w:jc w:val="both"/>
                     <w:rPr>
                       <w:rFonts w:ascii="Sylfaen" w:hAnsi="Sylfaen" w:cs="Sylfaen"/>
-                      <w:sz w:val="16"/>
-                      <w:szCs w:val="16"/>
+                      <w:sz w:val="15"/>
+                      <w:szCs w:val="15"/>
                       <w:lang w:val="ro-RO"/>
                     </w:rPr>
                   </w:pPr>
                   <w:r>
                     <w:rPr>
                       <w:rFonts w:ascii="Sylfaen" w:hAnsi="Sylfaen" w:cs="Sylfaen"/>
-                      <w:sz w:val="16"/>
-                      <w:szCs w:val="16"/>
+                      <w:sz w:val="15"/>
+                      <w:szCs w:val="15"/>
                       <w:lang w:val="ro-RO"/>
                     </w:rPr>
                     <w:t xml:space="preserve">           </w:t>
@@ -9210,8 +9194,8 @@
                   <w:r>
                     <w:rPr>
                       <w:rFonts w:ascii="Sylfaen" w:hAnsi="Sylfaen" w:cs="Sylfaen"/>
-                      <w:sz w:val="16"/>
-                      <w:szCs w:val="16"/>
+                      <w:sz w:val="15"/>
+                      <w:szCs w:val="15"/>
                       <w:lang w:val="hy-AM"/>
                     </w:rPr>
                     <w:t>Տոկոսագումարների վճարների ժամանակացույց.</w:t>
@@ -9223,8 +9207,8 @@
                     <w:jc w:val="both"/>
                     <w:rPr>
                       <w:rFonts w:ascii="Sylfaen" w:hAnsi="Sylfaen" w:cs="Sylfaen"/>
-                      <w:sz w:val="16"/>
-                      <w:szCs w:val="16"/>
+                      <w:sz w:val="15"/>
+                      <w:szCs w:val="15"/>
                       <w:lang w:val="hy-AM"/>
                     </w:rPr>
                   </w:pPr>
@@ -9288,8 +9272,8 @@
                           <w:rPr>
                             <w:rFonts w:ascii="Sylfaen" w:hAnsi="Sylfaen" w:cs="Sylfaen"/>
                             <w:b/>
-                            <w:sz w:val="18"/>
-                            <w:szCs w:val="16"/>
+                            <w:sz w:val="15"/>
+                            <w:szCs w:val="15"/>
                             <w:lang w:val="hy-AM"/>
                           </w:rPr>
                         </w:pPr>
@@ -9302,8 +9286,8 @@
                           <w:rPr>
                             <w:rFonts w:ascii="Sylfaen" w:hAnsi="Sylfaen" w:cs="Sylfaen"/>
                             <w:b/>
-                            <w:sz w:val="18"/>
-                            <w:szCs w:val="16"/>
+                            <w:sz w:val="15"/>
+                            <w:szCs w:val="15"/>
                             <w:lang w:val="hy-AM"/>
                           </w:rPr>
                         </w:pPr>
@@ -9311,8 +9295,8 @@
                           <w:rPr>
                             <w:rFonts w:ascii="Sylfaen" w:hAnsi="Sylfaen" w:cs="Sylfaen"/>
                             <w:b/>
-                            <w:sz w:val="18"/>
-                            <w:szCs w:val="16"/>
+                            <w:sz w:val="15"/>
+                            <w:szCs w:val="15"/>
                             <w:lang w:val="hy-AM"/>
                           </w:rPr>
                           <w:t>Հերթ.</w:t>
@@ -9324,8 +9308,8 @@
                           <w:rPr>
                             <w:rFonts w:ascii="Sylfaen" w:hAnsi="Sylfaen" w:cs="Sylfaen"/>
                             <w:b/>
-                            <w:sz w:val="18"/>
-                            <w:szCs w:val="16"/>
+                            <w:sz w:val="15"/>
+                            <w:szCs w:val="15"/>
                             <w:lang w:val="hy-AM"/>
                           </w:rPr>
                         </w:pPr>
@@ -9333,8 +9317,8 @@
                           <w:rPr>
                             <w:rFonts w:ascii="Sylfaen" w:hAnsi="Sylfaen" w:cs="Sylfaen"/>
                             <w:b/>
-                            <w:sz w:val="18"/>
-                            <w:szCs w:val="16"/>
+                            <w:sz w:val="15"/>
+                            <w:szCs w:val="15"/>
                             <w:lang w:val="hy-AM"/>
                           </w:rPr>
                           <w:t>վճար.</w:t>
@@ -9346,8 +9330,8 @@
                           <w:rPr>
                             <w:rFonts w:ascii="Sylfaen" w:hAnsi="Sylfaen" w:cs="Sylfaen"/>
                             <w:b/>
-                            <w:sz w:val="18"/>
-                            <w:szCs w:val="16"/>
+                            <w:sz w:val="15"/>
+                            <w:szCs w:val="15"/>
                             <w:lang w:val="hy-AM"/>
                           </w:rPr>
                         </w:pPr>
@@ -9355,8 +9339,8 @@
                           <w:rPr>
                             <w:rFonts w:ascii="Sylfaen" w:hAnsi="Sylfaen" w:cs="Sylfaen"/>
                             <w:b/>
-                            <w:sz w:val="18"/>
-                            <w:szCs w:val="16"/>
+                            <w:sz w:val="15"/>
+                            <w:szCs w:val="15"/>
                             <w:lang w:val="hy-AM"/>
                           </w:rPr>
                           <w:t>N</w:t>
@@ -9374,8 +9358,8 @@
                           <w:rPr>
                             <w:rFonts w:ascii="Sylfaen" w:hAnsi="Sylfaen" w:cs="Sylfaen"/>
                             <w:b/>
-                            <w:sz w:val="18"/>
-                            <w:szCs w:val="16"/>
+                            <w:sz w:val="15"/>
+                            <w:szCs w:val="15"/>
                             <w:lang w:val="hy-AM"/>
                           </w:rPr>
                         </w:pPr>
@@ -9386,8 +9370,8 @@
                           <w:rPr>
                             <w:rFonts w:ascii="Sylfaen" w:hAnsi="Sylfaen" w:cs="Sylfaen"/>
                             <w:b/>
-                            <w:sz w:val="18"/>
-                            <w:szCs w:val="16"/>
+                            <w:sz w:val="15"/>
+                            <w:szCs w:val="15"/>
                             <w:lang w:val="hy-AM"/>
                           </w:rPr>
                         </w:pPr>
@@ -9395,8 +9379,8 @@
                           <w:rPr>
                             <w:rFonts w:ascii="Sylfaen" w:hAnsi="Sylfaen" w:cs="Sylfaen"/>
                             <w:b/>
-                            <w:sz w:val="18"/>
-                            <w:szCs w:val="16"/>
+                            <w:sz w:val="15"/>
+                            <w:szCs w:val="15"/>
                             <w:lang w:val="hy-AM"/>
                           </w:rPr>
                           <w:t>Հերթ.</w:t>
@@ -9408,8 +9392,8 @@
                           <w:rPr>
                             <w:rFonts w:ascii="Sylfaen" w:hAnsi="Sylfaen" w:cs="Sylfaen"/>
                             <w:b/>
-                            <w:sz w:val="18"/>
-                            <w:szCs w:val="16"/>
+                            <w:sz w:val="15"/>
+                            <w:szCs w:val="15"/>
                             <w:lang w:val="hy-AM"/>
                           </w:rPr>
                         </w:pPr>
@@ -9417,8 +9401,8 @@
                           <w:rPr>
                             <w:rFonts w:ascii="Sylfaen" w:hAnsi="Sylfaen" w:cs="Sylfaen"/>
                             <w:b/>
-                            <w:sz w:val="18"/>
-                            <w:szCs w:val="16"/>
+                            <w:sz w:val="15"/>
+                            <w:szCs w:val="15"/>
                             <w:lang w:val="hy-AM"/>
                           </w:rPr>
                           <w:t>վճար.</w:t>
@@ -9430,8 +9414,8 @@
                           <w:rPr>
                             <w:rFonts w:ascii="Sylfaen" w:hAnsi="Sylfaen" w:cs="Sylfaen"/>
                             <w:b/>
-                            <w:sz w:val="18"/>
-                            <w:szCs w:val="16"/>
+                            <w:sz w:val="15"/>
+                            <w:szCs w:val="15"/>
                             <w:lang w:val="hy-AM"/>
                           </w:rPr>
                         </w:pPr>
@@ -9439,8 +9423,8 @@
                           <w:rPr>
                             <w:rFonts w:ascii="Sylfaen" w:hAnsi="Sylfaen" w:cs="Sylfaen"/>
                             <w:b/>
-                            <w:sz w:val="18"/>
-                            <w:szCs w:val="16"/>
+                            <w:sz w:val="15"/>
+                            <w:szCs w:val="15"/>
                             <w:lang w:val="hy-AM"/>
                           </w:rPr>
                           <w:t>օր/ամ./տ.</w:t>
@@ -9458,8 +9442,8 @@
                           <w:rPr>
                             <w:rFonts w:ascii="Sylfaen" w:hAnsi="Sylfaen" w:cs="Sylfaen"/>
                             <w:b/>
-                            <w:sz w:val="18"/>
-                            <w:szCs w:val="16"/>
+                            <w:sz w:val="15"/>
+                            <w:szCs w:val="15"/>
                             <w:lang w:val="hy-AM"/>
                           </w:rPr>
                         </w:pPr>
@@ -9467,8 +9451,8 @@
                           <w:rPr>
                             <w:rFonts w:ascii="Sylfaen" w:hAnsi="Sylfaen" w:cs="Sylfaen"/>
                             <w:b/>
-                            <w:sz w:val="18"/>
-                            <w:szCs w:val="16"/>
+                            <w:sz w:val="15"/>
+                            <w:szCs w:val="15"/>
                             <w:lang w:val="hy-AM"/>
                           </w:rPr>
                           <w:t>Վճար.</w:t>
@@ -9480,8 +9464,8 @@
                           <w:rPr>
                             <w:rFonts w:ascii="Sylfaen" w:hAnsi="Sylfaen" w:cs="Sylfaen"/>
                             <w:b/>
-                            <w:sz w:val="18"/>
-                            <w:szCs w:val="16"/>
+                            <w:sz w:val="15"/>
+                            <w:szCs w:val="15"/>
                             <w:lang w:val="hy-AM"/>
                           </w:rPr>
                         </w:pPr>
@@ -9489,8 +9473,8 @@
                           <w:rPr>
                             <w:rFonts w:ascii="Sylfaen" w:hAnsi="Sylfaen" w:cs="Sylfaen"/>
                             <w:b/>
-                            <w:sz w:val="18"/>
-                            <w:szCs w:val="16"/>
+                            <w:sz w:val="15"/>
+                            <w:szCs w:val="15"/>
                             <w:lang w:val="hy-AM"/>
                           </w:rPr>
                           <w:t>գումարի</w:t>
@@ -9502,8 +9486,8 @@
                           <w:rPr>
                             <w:rFonts w:ascii="Sylfaen" w:hAnsi="Sylfaen" w:cs="Sylfaen"/>
                             <w:b/>
-                            <w:sz w:val="18"/>
-                            <w:szCs w:val="16"/>
+                            <w:sz w:val="15"/>
+                            <w:szCs w:val="15"/>
                             <w:lang w:val="hy-AM"/>
                           </w:rPr>
                         </w:pPr>
@@ -9511,8 +9495,8 @@
                           <w:rPr>
                             <w:rFonts w:ascii="Sylfaen" w:hAnsi="Sylfaen" w:cs="Sylfaen"/>
                             <w:b/>
-                            <w:sz w:val="18"/>
-                            <w:szCs w:val="16"/>
+                            <w:sz w:val="15"/>
+                            <w:szCs w:val="15"/>
                             <w:lang w:val="hy-AM"/>
                           </w:rPr>
                           <w:t>չափը</w:t>
@@ -9524,8 +9508,8 @@
                           <w:rPr>
                             <w:rFonts w:ascii="Sylfaen" w:hAnsi="Sylfaen" w:cs="Sylfaen"/>
                             <w:b/>
-                            <w:sz w:val="18"/>
-                            <w:szCs w:val="16"/>
+                            <w:sz w:val="15"/>
+                            <w:szCs w:val="15"/>
                             <w:lang w:val="hy-AM"/>
                           </w:rPr>
                         </w:pPr>
@@ -9533,8 +9517,8 @@
                           <w:rPr>
                             <w:rFonts w:ascii="Sylfaen" w:hAnsi="Sylfaen" w:cs="Sylfaen"/>
                             <w:b/>
-                            <w:sz w:val="18"/>
-                            <w:szCs w:val="16"/>
+                            <w:sz w:val="15"/>
+                            <w:szCs w:val="15"/>
                             <w:lang w:val="hy-AM"/>
                           </w:rPr>
                           <w:t>(թվերով)</w:t>
@@ -9552,8 +9536,8 @@
                           <w:rPr>
                             <w:rFonts w:ascii="Sylfaen" w:hAnsi="Sylfaen" w:cs="Sylfaen"/>
                             <w:b/>
-                            <w:sz w:val="18"/>
-                            <w:szCs w:val="16"/>
+                            <w:sz w:val="15"/>
+                            <w:szCs w:val="15"/>
                             <w:lang w:val="hy-AM"/>
                           </w:rPr>
                         </w:pPr>
@@ -9564,8 +9548,8 @@
                           <w:rPr>
                             <w:rFonts w:ascii="Sylfaen" w:hAnsi="Sylfaen" w:cs="Sylfaen"/>
                             <w:b/>
-                            <w:sz w:val="18"/>
-                            <w:szCs w:val="16"/>
+                            <w:sz w:val="15"/>
+                            <w:szCs w:val="15"/>
                             <w:lang w:val="hy-AM"/>
                           </w:rPr>
                         </w:pPr>
@@ -9576,8 +9560,8 @@
                           <w:rPr>
                             <w:rFonts w:ascii="Sylfaen" w:hAnsi="Sylfaen" w:cs="Sylfaen"/>
                             <w:b/>
-                            <w:sz w:val="18"/>
-                            <w:szCs w:val="16"/>
+                            <w:sz w:val="15"/>
+                            <w:szCs w:val="15"/>
                             <w:lang w:val="hy-AM"/>
                           </w:rPr>
                         </w:pPr>
@@ -9585,8 +9569,8 @@
                           <w:rPr>
                             <w:rFonts w:ascii="Sylfaen" w:hAnsi="Sylfaen" w:cs="Sylfaen"/>
                             <w:b/>
-                            <w:sz w:val="18"/>
-                            <w:szCs w:val="16"/>
+                            <w:sz w:val="15"/>
+                            <w:szCs w:val="15"/>
                             <w:lang w:val="hy-AM"/>
                           </w:rPr>
                           <w:t>Վճար. գումարի չափը (տառերով)</w:t>
@@ -9624,15 +9608,15 @@
                           <w:jc w:val="center"/>
                           <w:rPr>
                             <w:rFonts w:ascii="Sylfaen" w:hAnsi="Sylfaen" w:cs="Sylfaen"/>
-                            <w:sz w:val="18"/>
-                            <w:szCs w:val="16"/>
+                            <w:sz w:val="15"/>
+                            <w:szCs w:val="15"/>
                           </w:rPr>
                         </w:pPr>
                         <w:r>
                           <w:rPr>
                             <w:rFonts w:ascii="Sylfaen" w:hAnsi="Sylfaen" w:cs="Sylfaen"/>
-                            <w:sz w:val="18"/>
-                            <w:szCs w:val="16"/>
+                            <w:sz w:val="15"/>
+                            <w:szCs w:val="15"/>
                           </w:rPr>
                           <w:t>${p_n}</w:t>
                         </w:r>
@@ -9648,15 +9632,15 @@
                           <w:jc w:val="center"/>
                           <w:rPr>
                             <w:rFonts w:ascii="Sylfaen" w:hAnsi="Sylfaen" w:cs="Sylfaen"/>
-                            <w:sz w:val="18"/>
-                            <w:szCs w:val="16"/>
+                            <w:sz w:val="15"/>
+                            <w:szCs w:val="15"/>
                           </w:rPr>
                         </w:pPr>
                         <w:r>
                           <w:rPr>
                             <w:rFonts w:ascii="Sylfaen" w:hAnsi="Sylfaen" w:cs="Sylfaen"/>
-                            <w:sz w:val="18"/>
-                            <w:szCs w:val="16"/>
+                            <w:sz w:val="15"/>
+                            <w:szCs w:val="15"/>
                           </w:rPr>
                           <w:t>${p_d}</w:t>
                         </w:r>
@@ -9672,15 +9656,15 @@
                           <w:jc w:val="center"/>
                           <w:rPr>
                             <w:rFonts w:ascii="Sylfaen" w:hAnsi="Sylfaen" w:cs="Sylfaen"/>
-                            <w:sz w:val="18"/>
-                            <w:szCs w:val="16"/>
+                            <w:sz w:val="15"/>
+                            <w:szCs w:val="15"/>
                           </w:rPr>
                         </w:pPr>
                         <w:r>
                           <w:rPr>
                             <w:rFonts w:ascii="Sylfaen" w:hAnsi="Sylfaen" w:cs="Sylfaen"/>
-                            <w:sz w:val="18"/>
-                            <w:szCs w:val="16"/>
+                            <w:sz w:val="15"/>
+                            <w:szCs w:val="15"/>
                           </w:rPr>
                           <w:t>${p_m}</w:t>
                         </w:r>
@@ -9696,15 +9680,15 @@
                           <w:jc w:val="center"/>
                           <w:rPr>
                             <w:rFonts w:ascii="Sylfaen" w:hAnsi="Sylfaen" w:cs="Sylfaen"/>
-                            <w:sz w:val="18"/>
-                            <w:szCs w:val="16"/>
+                            <w:sz w:val="15"/>
+                            <w:szCs w:val="15"/>
                           </w:rPr>
                         </w:pPr>
                         <w:r>
                           <w:rPr>
                             <w:rFonts w:ascii="Sylfaen" w:hAnsi="Sylfaen" w:cs="Sylfaen"/>
-                            <w:sz w:val="18"/>
-                            <w:szCs w:val="16"/>
+                            <w:sz w:val="15"/>
+                            <w:szCs w:val="15"/>
                           </w:rPr>
                           <w:t>${p_text}</w:t>
                         </w:r>
@@ -9717,8 +9701,8 @@
                     <w:jc w:val="both"/>
                     <w:rPr>
                       <w:rFonts w:ascii="Sylfaen" w:hAnsi="Sylfaen" w:cs="Sylfaen"/>
-                      <w:sz w:val="16"/>
-                      <w:szCs w:val="16"/>
+                      <w:sz w:val="15"/>
+                      <w:szCs w:val="15"/>
                     </w:rPr>
                   </w:pPr>
                 </w:p>
@@ -9759,12 +9743,6 @@
                         <w:insideH w:val="single" w:color="auto" w:sz="4" w:space="0"/>
                         <w:insideV w:val="single" w:color="auto" w:sz="4" w:space="0"/>
                       </w:tblBorders>
-                      <w:tblCellMar>
-                        <w:top w:w="0" w:type="dxa"/>
-                        <w:left w:w="108" w:type="dxa"/>
-                        <w:bottom w:w="0" w:type="dxa"/>
-                        <w:right w:w="108" w:type="dxa"/>
-                      </w:tblCellMar>
                     </w:tblPrEx>
                     <w:trPr>
                       <w:jc w:val="center"/>
@@ -9780,8 +9758,8 @@
                           <w:rPr>
                             <w:rFonts w:ascii="Sylfaen" w:hAnsi="Sylfaen" w:cs="Sylfaen"/>
                             <w:b/>
-                            <w:sz w:val="14"/>
-                            <w:szCs w:val="16"/>
+                            <w:sz w:val="15"/>
+                            <w:szCs w:val="15"/>
                             <w:lang w:val="hy-AM"/>
                           </w:rPr>
                         </w:pPr>
@@ -9791,8 +9769,8 @@
                           <w:rPr>
                             <w:rFonts w:ascii="Sylfaen" w:hAnsi="Sylfaen" w:cs="Sylfaen"/>
                             <w:b/>
-                            <w:sz w:val="14"/>
-                            <w:szCs w:val="16"/>
+                            <w:sz w:val="15"/>
+                            <w:szCs w:val="15"/>
                             <w:lang w:val="hy-AM"/>
                           </w:rPr>
                           <w:t>Երկարաձգման օրը</w:t>
@@ -9810,8 +9788,8 @@
                           <w:rPr>
                             <w:rFonts w:ascii="Sylfaen" w:hAnsi="Sylfaen" w:cs="Sylfaen"/>
                             <w:b/>
-                            <w:sz w:val="14"/>
-                            <w:szCs w:val="16"/>
+                            <w:sz w:val="15"/>
+                            <w:szCs w:val="15"/>
                             <w:lang w:val="hy-AM"/>
                           </w:rPr>
                         </w:pPr>
@@ -9819,8 +9797,8 @@
                           <w:rPr>
                             <w:rFonts w:ascii="Sylfaen" w:hAnsi="Sylfaen" w:cs="Sylfaen"/>
                             <w:b/>
-                            <w:sz w:val="14"/>
-                            <w:szCs w:val="16"/>
+                            <w:sz w:val="15"/>
+                            <w:szCs w:val="15"/>
                             <w:lang w:val="hy-AM"/>
                           </w:rPr>
                           <w:t>Երկարաձգվում է մինչև</w:t>
@@ -9838,8 +9816,8 @@
                           <w:rPr>
                             <w:rFonts w:ascii="Sylfaen" w:hAnsi="Sylfaen" w:cs="Sylfaen"/>
                             <w:b/>
-                            <w:sz w:val="14"/>
-                            <w:szCs w:val="16"/>
+                            <w:sz w:val="15"/>
+                            <w:szCs w:val="15"/>
                             <w:lang w:val="hy-AM"/>
                           </w:rPr>
                         </w:pPr>
@@ -9847,8 +9825,8 @@
                           <w:rPr>
                             <w:rFonts w:ascii="Sylfaen" w:hAnsi="Sylfaen" w:cs="Sylfaen"/>
                             <w:b/>
-                            <w:sz w:val="14"/>
-                            <w:szCs w:val="16"/>
+                            <w:sz w:val="15"/>
+                            <w:szCs w:val="15"/>
                             <w:lang w:val="hy-AM"/>
                           </w:rPr>
                           <w:t>Վարկառու</w:t>
@@ -9866,8 +9844,8 @@
                           <w:rPr>
                             <w:rFonts w:ascii="Sylfaen" w:hAnsi="Sylfaen" w:cs="Sylfaen"/>
                             <w:b/>
-                            <w:sz w:val="14"/>
-                            <w:szCs w:val="16"/>
+                            <w:sz w:val="15"/>
+                            <w:szCs w:val="15"/>
                             <w:lang w:val="hy-AM"/>
                           </w:rPr>
                         </w:pPr>
@@ -9875,8 +9853,8 @@
                           <w:rPr>
                             <w:rFonts w:ascii="Sylfaen" w:hAnsi="Sylfaen" w:cs="Sylfaen"/>
                             <w:b/>
-                            <w:sz w:val="14"/>
-                            <w:szCs w:val="16"/>
+                            <w:sz w:val="15"/>
+                            <w:szCs w:val="15"/>
                             <w:lang w:val="hy-AM"/>
                           </w:rPr>
                           <w:t>Վարկատու</w:t>
@@ -9914,8 +9892,8 @@
                           <w:jc w:val="center"/>
                           <w:rPr>
                             <w:rFonts w:ascii="Sylfaen" w:hAnsi="Sylfaen" w:cs="Sylfaen"/>
-                            <w:sz w:val="14"/>
-                            <w:szCs w:val="16"/>
+                            <w:sz w:val="15"/>
+                            <w:szCs w:val="15"/>
                             <w:lang w:val="hy-AM"/>
                           </w:rPr>
                         </w:pPr>
@@ -9931,8 +9909,8 @@
                           <w:jc w:val="center"/>
                           <w:rPr>
                             <w:rFonts w:ascii="Sylfaen" w:hAnsi="Sylfaen" w:cs="Sylfaen"/>
-                            <w:sz w:val="14"/>
-                            <w:szCs w:val="16"/>
+                            <w:sz w:val="15"/>
+                            <w:szCs w:val="15"/>
                             <w:lang w:val="hy-AM"/>
                           </w:rPr>
                         </w:pPr>
@@ -9948,8 +9926,8 @@
                           <w:jc w:val="center"/>
                           <w:rPr>
                             <w:rFonts w:ascii="Sylfaen" w:hAnsi="Sylfaen" w:cs="Sylfaen"/>
-                            <w:sz w:val="14"/>
-                            <w:szCs w:val="16"/>
+                            <w:sz w:val="15"/>
+                            <w:szCs w:val="15"/>
                             <w:lang w:val="hy-AM"/>
                           </w:rPr>
                         </w:pPr>
@@ -9965,8 +9943,8 @@
                           <w:jc w:val="center"/>
                           <w:rPr>
                             <w:rFonts w:ascii="Sylfaen" w:hAnsi="Sylfaen" w:cs="Sylfaen"/>
-                            <w:sz w:val="14"/>
-                            <w:szCs w:val="16"/>
+                            <w:sz w:val="15"/>
+                            <w:szCs w:val="15"/>
                             <w:lang w:val="hy-AM"/>
                           </w:rPr>
                         </w:pPr>
@@ -10003,8 +9981,8 @@
                           <w:jc w:val="center"/>
                           <w:rPr>
                             <w:rFonts w:ascii="Sylfaen" w:hAnsi="Sylfaen" w:cs="Sylfaen"/>
-                            <w:sz w:val="14"/>
-                            <w:szCs w:val="16"/>
+                            <w:sz w:val="15"/>
+                            <w:szCs w:val="15"/>
                             <w:lang w:val="hy-AM"/>
                           </w:rPr>
                         </w:pPr>
@@ -10020,8 +9998,8 @@
                           <w:jc w:val="center"/>
                           <w:rPr>
                             <w:rFonts w:ascii="Sylfaen" w:hAnsi="Sylfaen" w:cs="Sylfaen"/>
-                            <w:sz w:val="14"/>
-                            <w:szCs w:val="16"/>
+                            <w:sz w:val="15"/>
+                            <w:szCs w:val="15"/>
                             <w:lang w:val="hy-AM"/>
                           </w:rPr>
                         </w:pPr>
@@ -10037,8 +10015,8 @@
                           <w:jc w:val="center"/>
                           <w:rPr>
                             <w:rFonts w:ascii="Sylfaen" w:hAnsi="Sylfaen" w:cs="Sylfaen"/>
-                            <w:sz w:val="14"/>
-                            <w:szCs w:val="16"/>
+                            <w:sz w:val="15"/>
+                            <w:szCs w:val="15"/>
                             <w:lang w:val="hy-AM"/>
                           </w:rPr>
                         </w:pPr>
@@ -10054,8 +10032,8 @@
                           <w:jc w:val="center"/>
                           <w:rPr>
                             <w:rFonts w:ascii="Sylfaen" w:hAnsi="Sylfaen" w:cs="Sylfaen"/>
-                            <w:sz w:val="14"/>
-                            <w:szCs w:val="16"/>
+                            <w:sz w:val="15"/>
+                            <w:szCs w:val="15"/>
                             <w:lang w:val="hy-AM"/>
                           </w:rPr>
                         </w:pPr>
@@ -10092,8 +10070,8 @@
                           <w:jc w:val="center"/>
                           <w:rPr>
                             <w:rFonts w:ascii="Sylfaen" w:hAnsi="Sylfaen" w:cs="Sylfaen"/>
-                            <w:sz w:val="14"/>
-                            <w:szCs w:val="16"/>
+                            <w:sz w:val="15"/>
+                            <w:szCs w:val="15"/>
                             <w:lang w:val="hy-AM"/>
                           </w:rPr>
                         </w:pPr>
@@ -10109,8 +10087,8 @@
                           <w:jc w:val="center"/>
                           <w:rPr>
                             <w:rFonts w:ascii="Sylfaen" w:hAnsi="Sylfaen" w:cs="Sylfaen"/>
-                            <w:sz w:val="14"/>
-                            <w:szCs w:val="16"/>
+                            <w:sz w:val="15"/>
+                            <w:szCs w:val="15"/>
                             <w:lang w:val="hy-AM"/>
                           </w:rPr>
                         </w:pPr>
@@ -10126,8 +10104,8 @@
                           <w:jc w:val="center"/>
                           <w:rPr>
                             <w:rFonts w:ascii="Sylfaen" w:hAnsi="Sylfaen" w:cs="Sylfaen"/>
-                            <w:sz w:val="14"/>
-                            <w:szCs w:val="16"/>
+                            <w:sz w:val="15"/>
+                            <w:szCs w:val="15"/>
                             <w:lang w:val="hy-AM"/>
                           </w:rPr>
                         </w:pPr>
@@ -10143,8 +10121,8 @@
                           <w:jc w:val="center"/>
                           <w:rPr>
                             <w:rFonts w:ascii="Sylfaen" w:hAnsi="Sylfaen" w:cs="Sylfaen"/>
-                            <w:sz w:val="14"/>
-                            <w:szCs w:val="16"/>
+                            <w:sz w:val="15"/>
+                            <w:szCs w:val="15"/>
                             <w:lang w:val="hy-AM"/>
                           </w:rPr>
                         </w:pPr>
@@ -10181,8 +10159,8 @@
                           <w:jc w:val="center"/>
                           <w:rPr>
                             <w:rFonts w:ascii="Sylfaen" w:hAnsi="Sylfaen" w:cs="Sylfaen"/>
-                            <w:sz w:val="14"/>
-                            <w:szCs w:val="16"/>
+                            <w:sz w:val="15"/>
+                            <w:szCs w:val="15"/>
                             <w:lang w:val="hy-AM"/>
                           </w:rPr>
                         </w:pPr>
@@ -10198,8 +10176,8 @@
                           <w:jc w:val="center"/>
                           <w:rPr>
                             <w:rFonts w:ascii="Sylfaen" w:hAnsi="Sylfaen" w:cs="Sylfaen"/>
-                            <w:sz w:val="14"/>
-                            <w:szCs w:val="16"/>
+                            <w:sz w:val="15"/>
+                            <w:szCs w:val="15"/>
                             <w:lang w:val="hy-AM"/>
                           </w:rPr>
                         </w:pPr>
@@ -10215,8 +10193,8 @@
                           <w:jc w:val="center"/>
                           <w:rPr>
                             <w:rFonts w:ascii="Sylfaen" w:hAnsi="Sylfaen" w:cs="Sylfaen"/>
-                            <w:sz w:val="14"/>
-                            <w:szCs w:val="16"/>
+                            <w:sz w:val="15"/>
+                            <w:szCs w:val="15"/>
                             <w:lang w:val="hy-AM"/>
                           </w:rPr>
                         </w:pPr>
@@ -10232,8 +10210,8 @@
                           <w:jc w:val="center"/>
                           <w:rPr>
                             <w:rFonts w:ascii="Sylfaen" w:hAnsi="Sylfaen" w:cs="Sylfaen"/>
-                            <w:sz w:val="14"/>
-                            <w:szCs w:val="16"/>
+                            <w:sz w:val="15"/>
+                            <w:szCs w:val="15"/>
                             <w:lang w:val="hy-AM"/>
                           </w:rPr>
                         </w:pPr>
@@ -10247,8 +10225,8 @@
                     <w:jc w:val="both"/>
                     <w:rPr>
                       <w:rFonts w:ascii="Sylfaen" w:hAnsi="Sylfaen" w:cs="Sylfaen"/>
-                      <w:sz w:val="16"/>
-                      <w:szCs w:val="16"/>
+                      <w:sz w:val="15"/>
+                      <w:szCs w:val="15"/>
                       <w:lang w:val="hy-AM"/>
                     </w:rPr>
                   </w:pPr>
@@ -10292,16 +10270,16 @@
                           <w:ind w:left="175"/>
                           <w:rPr>
                             <w:rFonts w:ascii="Sylfaen" w:hAnsi="Sylfaen" w:cs="Sylfaen"/>
-                            <w:sz w:val="16"/>
-                            <w:szCs w:val="16"/>
+                            <w:sz w:val="15"/>
+                            <w:szCs w:val="15"/>
                             <w:lang w:val="ro-RO"/>
                           </w:rPr>
                         </w:pPr>
                         <w:r>
                           <w:rPr>
                             <w:rFonts w:ascii="Sylfaen" w:hAnsi="Sylfaen" w:cs="Sylfaen"/>
-                            <w:sz w:val="16"/>
-                            <w:szCs w:val="16"/>
+                            <w:sz w:val="15"/>
+                            <w:szCs w:val="15"/>
                             <w:lang w:val="hy-AM"/>
                           </w:rPr>
                           <w:t>ՎԱՐԿԱՏՈՒ</w:t>
@@ -10309,16 +10287,16 @@
                         <w:r>
                           <w:rPr>
                             <w:rFonts w:ascii="Sylfaen" w:hAnsi="Sylfaen" w:cs="Sylfaen"/>
-                            <w:sz w:val="16"/>
-                            <w:szCs w:val="16"/>
+                            <w:sz w:val="15"/>
+                            <w:szCs w:val="15"/>
                             <w:lang w:val="ro-RO"/>
                           </w:rPr>
                           <w:t xml:space="preserve">` </w:t>
                         </w:r>
                         <w:r>
                           <w:rPr>
-                            <w:sz w:val="16"/>
-                            <w:szCs w:val="16"/>
+                            <w:sz w:val="15"/>
+                            <w:szCs w:val="15"/>
                             <w:lang w:val="ro-RO"/>
                           </w:rPr>
                           <w:t>«</w:t>
@@ -10326,8 +10304,8 @@
                         <w:r>
                           <w:rPr>
                             <w:rFonts w:ascii="Sylfaen" w:hAnsi="Sylfaen" w:cs="Sylfaen"/>
-                            <w:sz w:val="16"/>
-                            <w:szCs w:val="16"/>
+                            <w:sz w:val="15"/>
+                            <w:szCs w:val="15"/>
                             <w:lang w:val="hy-AM"/>
                           </w:rPr>
                           <w:t>ԴԱՅՄՈՆԴ</w:t>
@@ -10335,8 +10313,8 @@
                         <w:r>
                           <w:rPr>
                             <w:rFonts w:ascii="Sylfaen" w:hAnsi="Sylfaen" w:cs="Sylfaen"/>
-                            <w:sz w:val="16"/>
-                            <w:szCs w:val="16"/>
+                            <w:sz w:val="15"/>
+                            <w:szCs w:val="15"/>
                             <w:lang w:val="ro-RO"/>
                           </w:rPr>
                           <w:t xml:space="preserve"> </w:t>
@@ -10344,16 +10322,16 @@
                         <w:r>
                           <w:rPr>
                             <w:rFonts w:ascii="Sylfaen" w:hAnsi="Sylfaen" w:cs="Sylfaen"/>
-                            <w:sz w:val="16"/>
-                            <w:szCs w:val="16"/>
+                            <w:sz w:val="15"/>
+                            <w:szCs w:val="15"/>
                             <w:lang w:val="hy-AM"/>
                           </w:rPr>
                           <w:t>ԿՐԵԴԻՏ</w:t>
                         </w:r>
                         <w:r>
                           <w:rPr>
-                            <w:sz w:val="16"/>
-                            <w:szCs w:val="16"/>
+                            <w:sz w:val="15"/>
+                            <w:szCs w:val="15"/>
                             <w:lang w:val="ro-RO"/>
                           </w:rPr>
                           <w:t xml:space="preserve">» </w:t>
@@ -10361,8 +10339,8 @@
                         <w:r>
                           <w:rPr>
                             <w:rFonts w:ascii="Sylfaen" w:hAnsi="Sylfaen" w:cs="Sylfaen"/>
-                            <w:sz w:val="16"/>
-                            <w:szCs w:val="16"/>
+                            <w:sz w:val="15"/>
+                            <w:szCs w:val="15"/>
                             <w:lang w:val="hy-AM"/>
                           </w:rPr>
                           <w:t>ՍՊԸ</w:t>
@@ -10370,8 +10348,8 @@
                         <w:r>
                           <w:rPr>
                             <w:rFonts w:ascii="Sylfaen" w:hAnsi="Sylfaen" w:cs="Sylfaen"/>
-                            <w:sz w:val="16"/>
-                            <w:szCs w:val="16"/>
+                            <w:sz w:val="15"/>
+                            <w:szCs w:val="15"/>
                             <w:lang w:val="ro-RO"/>
                           </w:rPr>
                           <w:t xml:space="preserve"> </w:t>
@@ -10383,16 +10361,16 @@
                           <w:rPr>
                             <w:rFonts w:ascii="Sylfaen" w:hAnsi="Sylfaen" w:cs="Sylfaen"/>
                             <w:b/>
-                            <w:sz w:val="16"/>
-                            <w:szCs w:val="16"/>
+                            <w:sz w:val="15"/>
+                            <w:szCs w:val="15"/>
                             <w:lang w:val="ro-RO"/>
                           </w:rPr>
                         </w:pPr>
                         <w:r>
                           <w:rPr>
                             <w:rFonts w:ascii="Sylfaen" w:hAnsi="Sylfaen" w:cs="Sylfaen"/>
-                            <w:sz w:val="16"/>
-                            <w:szCs w:val="16"/>
+                            <w:sz w:val="15"/>
+                            <w:szCs w:val="15"/>
                             <w:lang w:val="hy-AM"/>
                           </w:rPr>
                           <w:t>ք</w:t>
@@ -10400,8 +10378,8 @@
                         <w:r>
                           <w:rPr>
                             <w:rFonts w:ascii="Sylfaen" w:hAnsi="Sylfaen" w:cs="Sylfaen"/>
-                            <w:sz w:val="16"/>
-                            <w:szCs w:val="16"/>
+                            <w:sz w:val="15"/>
+                            <w:szCs w:val="15"/>
                             <w:lang w:val="ro-RO"/>
                           </w:rPr>
                           <w:t xml:space="preserve">. </w:t>
@@ -10409,8 +10387,8 @@
                         <w:r>
                           <w:rPr>
                             <w:rFonts w:ascii="Sylfaen" w:hAnsi="Sylfaen" w:cs="Sylfaen"/>
-                            <w:sz w:val="16"/>
-                            <w:szCs w:val="16"/>
+                            <w:sz w:val="15"/>
+                            <w:szCs w:val="15"/>
                             <w:lang w:val="hy-AM"/>
                           </w:rPr>
                           <w:t xml:space="preserve">${city} </w:t>
@@ -10427,8 +10405,8 @@
                         <w:r>
                           <w:rPr>
                             <w:rFonts w:ascii="Sylfaen" w:hAnsi="Sylfaen" w:cs="Sylfaen"/>
-                            <w:sz w:val="16"/>
-                            <w:szCs w:val="16"/>
+                            <w:sz w:val="15"/>
+                            <w:szCs w:val="15"/>
                             <w:lang w:val="ro-RO"/>
                           </w:rPr>
                           <w:t xml:space="preserve">  </w:t>
@@ -10436,8 +10414,8 @@
                         <w:r>
                           <w:rPr>
                             <w:rFonts w:ascii="Sylfaen" w:hAnsi="Sylfaen" w:cs="Sylfaen"/>
-                            <w:sz w:val="16"/>
-                            <w:szCs w:val="16"/>
+                            <w:sz w:val="15"/>
+                            <w:szCs w:val="15"/>
                             <w:lang w:val="hy-AM"/>
                           </w:rPr>
                           <w:t>Հեռ</w:t>
@@ -10445,8 +10423,8 @@
                         <w:r>
                           <w:rPr>
                             <w:rFonts w:ascii="Sylfaen" w:hAnsi="Sylfaen" w:cs="Sylfaen"/>
-                            <w:sz w:val="16"/>
-                            <w:szCs w:val="16"/>
+                            <w:sz w:val="15"/>
+                            <w:szCs w:val="15"/>
                             <w:lang w:val="ro-RO"/>
                           </w:rPr>
                           <w:t xml:space="preserve">. </w:t>
@@ -10455,8 +10433,8 @@
                           <w:rPr>
                             <w:rFonts w:ascii="Sylfaen" w:hAnsi="Sylfaen" w:cs="Sylfaen"/>
                             <w:b/>
-                            <w:sz w:val="16"/>
-                            <w:szCs w:val="16"/>
+                            <w:sz w:val="15"/>
+                            <w:szCs w:val="15"/>
                             <w:lang w:val="ro-RO"/>
                           </w:rPr>
                           <w:t>${psh_numbers}</w:t>
@@ -10469,15 +10447,15 @@
                           <w:rPr>
                             <w:rFonts w:ascii="Sylfaen" w:hAnsi="Sylfaen" w:cs="Sylfaen"/>
                             <w:b/>
-                            <w:sz w:val="16"/>
-                            <w:szCs w:val="16"/>
+                            <w:sz w:val="15"/>
+                            <w:szCs w:val="15"/>
                           </w:rPr>
                         </w:pPr>
                         <w:r>
                           <w:rPr>
                             <w:rFonts w:ascii="Sylfaen" w:hAnsi="Sylfaen" w:cs="Sylfaen"/>
-                            <w:sz w:val="16"/>
-                            <w:szCs w:val="16"/>
+                            <w:sz w:val="15"/>
+                            <w:szCs w:val="15"/>
                             <w:lang w:val="ro-RO"/>
                           </w:rPr>
                           <w:t xml:space="preserve">E-mail: </w:t>
@@ -10486,8 +10464,8 @@
                           <w:rPr>
                             <w:rFonts w:ascii="Sylfaen" w:hAnsi="Sylfaen" w:cs="Sylfaen"/>
                             <w:b/>
-                            <w:sz w:val="16"/>
-                            <w:szCs w:val="16"/>
+                            <w:sz w:val="15"/>
+                            <w:szCs w:val="15"/>
                           </w:rPr>
                           <w:t>${psh_mail}</w:t>
                         </w:r>
@@ -10498,24 +10476,24 @@
                           <w:jc w:val="both"/>
                           <w:rPr>
                             <w:rFonts w:ascii="Sylfaen" w:hAnsi="Sylfaen"/>
-                            <w:sz w:val="16"/>
-                            <w:szCs w:val="16"/>
+                            <w:sz w:val="15"/>
+                            <w:szCs w:val="15"/>
                             <w:lang w:val="hy-AM"/>
                           </w:rPr>
                         </w:pPr>
                         <w:r>
                           <w:rPr>
                             <w:rFonts w:ascii="Sylfaen" w:hAnsi="Sylfaen"/>
-                            <w:sz w:val="16"/>
-                            <w:szCs w:val="16"/>
+                            <w:sz w:val="15"/>
+                            <w:szCs w:val="15"/>
                           </w:rPr>
                           <w:t>${psh_bank}</w:t>
                         </w:r>
                         <w:r>
                           <w:rPr>
                             <w:rFonts w:ascii="Sylfaen" w:hAnsi="Sylfaen"/>
-                            <w:sz w:val="16"/>
-                            <w:szCs w:val="16"/>
+                            <w:sz w:val="15"/>
+                            <w:szCs w:val="15"/>
                             <w:lang w:val="hy-AM"/>
                           </w:rPr>
                           <w:t>՝</w:t>
@@ -10527,15 +10505,15 @@
                           <w:jc w:val="both"/>
                           <w:rPr>
                             <w:rFonts w:ascii="Sylfaen" w:hAnsi="Sylfaen"/>
-                            <w:sz w:val="16"/>
-                            <w:szCs w:val="16"/>
+                            <w:sz w:val="15"/>
+                            <w:szCs w:val="15"/>
                           </w:rPr>
                         </w:pPr>
                         <w:r>
                           <w:rPr>
                             <w:rFonts w:ascii="Sylfaen" w:hAnsi="Sylfaen"/>
-                            <w:sz w:val="16"/>
-                            <w:szCs w:val="16"/>
+                            <w:sz w:val="15"/>
+                            <w:szCs w:val="15"/>
                             <w:lang w:val="hy-AM"/>
                           </w:rPr>
                           <w:t xml:space="preserve">Քարտային հաշվեհամար </w:t>
@@ -10543,8 +10521,8 @@
                         <w:r>
                           <w:rPr>
                             <w:rFonts w:ascii="Sylfaen" w:hAnsi="Sylfaen"/>
-                            <w:sz w:val="16"/>
-                            <w:szCs w:val="16"/>
+                            <w:sz w:val="15"/>
+                            <w:szCs w:val="15"/>
                           </w:rPr>
                           <w:t>${psh_card}</w:t>
                         </w:r>
@@ -10555,16 +10533,16 @@
                           <w:jc w:val="both"/>
                           <w:rPr>
                             <w:rFonts w:ascii="Sylfaen" w:hAnsi="Sylfaen" w:cs="Sylfaen"/>
-                            <w:sz w:val="16"/>
-                            <w:szCs w:val="16"/>
+                            <w:sz w:val="15"/>
+                            <w:szCs w:val="15"/>
                             <w:lang w:val="hy-AM"/>
                           </w:rPr>
                         </w:pPr>
                         <w:r>
                           <w:rPr>
                             <w:rFonts w:ascii="Sylfaen" w:hAnsi="Sylfaen" w:cs="Sylfaen"/>
-                            <w:sz w:val="16"/>
-                            <w:szCs w:val="16"/>
+                            <w:sz w:val="15"/>
+                            <w:szCs w:val="15"/>
                             <w:lang w:val="hy-AM"/>
                           </w:rPr>
                           <w:t>Գրավատան ներկայացուցիչ`</w:t>
@@ -10576,16 +10554,16 @@
                           <w:jc w:val="both"/>
                           <w:rPr>
                             <w:rFonts w:ascii="Sylfaen" w:hAnsi="Sylfaen" w:cs="Sylfaen"/>
-                            <w:sz w:val="16"/>
-                            <w:szCs w:val="16"/>
+                            <w:sz w:val="15"/>
+                            <w:szCs w:val="15"/>
                             <w:lang w:val="hy-AM"/>
                           </w:rPr>
                         </w:pPr>
                         <w:r>
                           <w:rPr>
                             <w:rFonts w:ascii="Sylfaen" w:hAnsi="Sylfaen" w:cs="Sylfaen"/>
-                            <w:sz w:val="16"/>
-                            <w:szCs w:val="16"/>
+                            <w:sz w:val="15"/>
+                            <w:szCs w:val="15"/>
                             <w:lang w:val="ru-RU"/>
                           </w:rPr>
                           <mc:AlternateContent>
@@ -10661,8 +10639,8 @@
                         <w:r>
                           <w:rPr>
                             <w:rFonts w:ascii="Sylfaen" w:hAnsi="Sylfaen" w:cs="Sylfaen"/>
-                            <w:sz w:val="16"/>
-                            <w:szCs w:val="16"/>
+                            <w:sz w:val="15"/>
+                            <w:szCs w:val="15"/>
                             <w:lang w:val="hy-AM"/>
                           </w:rPr>
                           <w:t>Վ. Սահակյան</w:t>
@@ -10679,16 +10657,16 @@
                           <w:jc w:val="both"/>
                           <w:rPr>
                             <w:rFonts w:ascii="Sylfaen" w:hAnsi="Sylfaen" w:cs="Sylfaen"/>
-                            <w:sz w:val="16"/>
-                            <w:szCs w:val="16"/>
+                            <w:sz w:val="15"/>
+                            <w:szCs w:val="15"/>
                             <w:lang w:val="hy-AM"/>
                           </w:rPr>
                         </w:pPr>
                         <w:r>
                           <w:rPr>
                             <w:rFonts w:ascii="Sylfaen" w:hAnsi="Sylfaen" w:cs="Sylfaen"/>
-                            <w:sz w:val="16"/>
-                            <w:szCs w:val="16"/>
+                            <w:sz w:val="15"/>
+                            <w:szCs w:val="15"/>
                             <w:lang w:val="hy-AM"/>
                           </w:rPr>
                           <w:t xml:space="preserve">ՎԱՐԿԱՌՈՒ `  </w:t>
@@ -10698,16 +10676,16 @@
                         <w:r>
                           <w:rPr>
                             <w:rFonts w:ascii="Sylfaen" w:hAnsi="Sylfaen" w:cs="Sylfaen"/>
-                            <w:sz w:val="16"/>
-                            <w:szCs w:val="16"/>
+                            <w:sz w:val="15"/>
+                            <w:szCs w:val="15"/>
                           </w:rPr>
                           <w:t>${client_name}</w:t>
                         </w:r>
                         <w:r>
                           <w:rPr>
                             <w:rFonts w:ascii="Sylfaen" w:hAnsi="Sylfaen" w:cs="Sylfaen"/>
-                            <w:sz w:val="16"/>
-                            <w:szCs w:val="16"/>
+                            <w:sz w:val="15"/>
+                            <w:szCs w:val="15"/>
                             <w:lang w:val="hy-AM"/>
                           </w:rPr>
                           <w:t xml:space="preserve">     </w:t>
@@ -10719,15 +10697,15 @@
                           <w:jc w:val="both"/>
                           <w:rPr>
                             <w:rFonts w:ascii="Sylfaen" w:hAnsi="Sylfaen" w:cs="Sylfaen"/>
-                            <w:sz w:val="16"/>
-                            <w:szCs w:val="16"/>
+                            <w:sz w:val="15"/>
+                            <w:szCs w:val="15"/>
                           </w:rPr>
                         </w:pPr>
                         <w:r>
                           <w:rPr>
                             <w:rFonts w:ascii="Sylfaen" w:hAnsi="Sylfaen" w:cs="Sylfaen"/>
-                            <w:sz w:val="16"/>
-                            <w:szCs w:val="16"/>
+                            <w:sz w:val="15"/>
+                            <w:szCs w:val="15"/>
                             <w:lang w:val="hy-AM"/>
                           </w:rPr>
                           <w:t>Հեռ.`</w:t>
@@ -10737,8 +10715,8 @@
                         <w:r>
                           <w:rPr>
                             <w:rFonts w:ascii="Sylfaen" w:hAnsi="Sylfaen" w:cs="Sylfaen"/>
-                            <w:sz w:val="16"/>
-                            <w:szCs w:val="16"/>
+                            <w:sz w:val="15"/>
+                            <w:szCs w:val="15"/>
                           </w:rPr>
                           <w:t>${client_numbers}</w:t>
                         </w:r>
@@ -10749,16 +10727,16 @@
                           <w:jc w:val="both"/>
                           <w:rPr>
                             <w:rFonts w:ascii="Sylfaen" w:hAnsi="Sylfaen" w:cs="Sylfaen"/>
-                            <w:sz w:val="16"/>
-                            <w:szCs w:val="16"/>
+                            <w:sz w:val="15"/>
+                            <w:szCs w:val="15"/>
                             <w:lang w:val="hy-AM"/>
                           </w:rPr>
                         </w:pPr>
                         <w:r>
                           <w:rPr>
                             <w:rFonts w:ascii="Sylfaen" w:hAnsi="Sylfaen" w:cs="Sylfaen"/>
-                            <w:sz w:val="16"/>
-                            <w:szCs w:val="16"/>
+                            <w:sz w:val="15"/>
+                            <w:szCs w:val="15"/>
                             <w:lang w:val="hy-AM"/>
                           </w:rPr>
                           <w:t>Հասցե`</w:t>
@@ -10766,8 +10744,8 @@
                         <w:r>
                           <w:rPr>
                             <w:rFonts w:ascii="Sylfaen" w:hAnsi="Sylfaen" w:cs="Sylfaen"/>
-                            <w:sz w:val="16"/>
-                            <w:szCs w:val="16"/>
+                            <w:sz w:val="15"/>
+                            <w:szCs w:val="15"/>
                             <w:lang w:val="ro-RO"/>
                           </w:rPr>
                           <w:t xml:space="preserve"> </w:t>
@@ -10777,8 +10755,8 @@
                         <w:r>
                           <w:rPr>
                             <w:rFonts w:ascii="Sylfaen" w:hAnsi="Sylfaen" w:cs="Sylfaen"/>
-                            <w:sz w:val="16"/>
-                            <w:szCs w:val="16"/>
+                            <w:sz w:val="15"/>
+                            <w:szCs w:val="15"/>
                             <w:lang w:val="ro-RO"/>
                           </w:rPr>
                           <w:t>${client_address}</w:t>
@@ -10790,15 +10768,15 @@
                           <w:jc w:val="both"/>
                           <w:rPr>
                             <w:rFonts w:ascii="Sylfaen" w:hAnsi="Sylfaen"/>
-                            <w:sz w:val="14"/>
-                            <w:szCs w:val="14"/>
+                            <w:sz w:val="15"/>
+                            <w:szCs w:val="15"/>
                           </w:rPr>
                         </w:pPr>
                         <w:r>
                           <w:rPr>
                             <w:rFonts w:ascii="Sylfaen" w:hAnsi="Sylfaen"/>
-                            <w:sz w:val="14"/>
-                            <w:szCs w:val="14"/>
+                            <w:sz w:val="15"/>
+                            <w:szCs w:val="15"/>
                           </w:rPr>
                           <w:t>${client_bank}</w:t>
                         </w:r>
@@ -10809,23 +10787,23 @@
                           <w:jc w:val="both"/>
                           <w:rPr>
                             <w:rFonts w:ascii="Sylfaen" w:hAnsi="Sylfaen"/>
-                            <w:sz w:val="14"/>
-                            <w:szCs w:val="14"/>
+                            <w:sz w:val="15"/>
+                            <w:szCs w:val="15"/>
                           </w:rPr>
                         </w:pPr>
                         <w:r>
                           <w:rPr>
                             <w:rFonts w:ascii="Sylfaen" w:hAnsi="Sylfaen"/>
-                            <w:sz w:val="14"/>
-                            <w:szCs w:val="14"/>
+                            <w:sz w:val="15"/>
+                            <w:szCs w:val="15"/>
                           </w:rPr>
                           <w:t>${client_card}</w:t>
                         </w:r>
                         <w:r>
                           <w:rPr>
                             <w:rFonts w:ascii="Sylfaen" w:hAnsi="Sylfaen"/>
-                            <w:sz w:val="14"/>
-                            <w:szCs w:val="14"/>
+                            <w:sz w:val="15"/>
+                            <w:szCs w:val="15"/>
                             <w:lang w:val="hy-AM"/>
                           </w:rPr>
                           <w:t xml:space="preserve"> </w:t>
@@ -10837,16 +10815,16 @@
                           <w:jc w:val="both"/>
                           <w:rPr>
                             <w:rFonts w:ascii="Sylfaen" w:hAnsi="Sylfaen" w:cs="Sylfaen"/>
-                            <w:sz w:val="16"/>
-                            <w:szCs w:val="16"/>
+                            <w:sz w:val="15"/>
+                            <w:szCs w:val="15"/>
                             <w:lang w:val="ro-RO"/>
                           </w:rPr>
                         </w:pPr>
                         <w:r>
                           <w:rPr>
                             <w:rFonts w:ascii="Sylfaen" w:hAnsi="Sylfaen" w:cs="Sylfaen"/>
-                            <w:sz w:val="16"/>
-                            <w:szCs w:val="16"/>
+                            <w:sz w:val="15"/>
+                            <w:szCs w:val="15"/>
                             <w:lang w:val="hy-AM"/>
                           </w:rPr>
                           <w:t>Պայմանագրի</w:t>
@@ -10854,8 +10832,8 @@
                         <w:r>
                           <w:rPr>
                             <w:rFonts w:ascii="Sylfaen" w:hAnsi="Sylfaen" w:cs="Sylfaen"/>
-                            <w:sz w:val="16"/>
-                            <w:szCs w:val="16"/>
+                            <w:sz w:val="15"/>
+                            <w:szCs w:val="15"/>
                             <w:lang w:val="ro-RO"/>
                           </w:rPr>
                           <w:t xml:space="preserve"> </w:t>
@@ -10863,8 +10841,8 @@
                         <w:r>
                           <w:rPr>
                             <w:rFonts w:ascii="Sylfaen" w:hAnsi="Sylfaen" w:cs="Sylfaen"/>
-                            <w:sz w:val="16"/>
-                            <w:szCs w:val="16"/>
+                            <w:sz w:val="15"/>
+                            <w:szCs w:val="15"/>
                             <w:lang w:val="hy-AM"/>
                           </w:rPr>
                           <w:t>բոլոր</w:t>
@@ -10872,8 +10850,8 @@
                         <w:r>
                           <w:rPr>
                             <w:rFonts w:ascii="Sylfaen" w:hAnsi="Sylfaen" w:cs="Sylfaen"/>
-                            <w:sz w:val="16"/>
-                            <w:szCs w:val="16"/>
+                            <w:sz w:val="15"/>
+                            <w:szCs w:val="15"/>
                             <w:lang w:val="ro-RO"/>
                           </w:rPr>
                           <w:t xml:space="preserve"> </w:t>
@@ -10881,8 +10859,8 @@
                         <w:r>
                           <w:rPr>
                             <w:rFonts w:ascii="Sylfaen" w:hAnsi="Sylfaen" w:cs="Sylfaen"/>
-                            <w:sz w:val="16"/>
-                            <w:szCs w:val="16"/>
+                            <w:sz w:val="15"/>
+                            <w:szCs w:val="15"/>
                             <w:lang w:val="hy-AM"/>
                           </w:rPr>
                           <w:t>կետերին</w:t>
@@ -10890,8 +10868,8 @@
                         <w:r>
                           <w:rPr>
                             <w:rFonts w:ascii="Sylfaen" w:hAnsi="Sylfaen" w:cs="Sylfaen"/>
-                            <w:sz w:val="16"/>
-                            <w:szCs w:val="16"/>
+                            <w:sz w:val="15"/>
+                            <w:szCs w:val="15"/>
                             <w:lang w:val="ro-RO"/>
                           </w:rPr>
                           <w:t xml:space="preserve"> </w:t>
@@ -10899,8 +10877,8 @@
                         <w:r>
                           <w:rPr>
                             <w:rFonts w:ascii="Sylfaen" w:hAnsi="Sylfaen" w:cs="Sylfaen"/>
-                            <w:sz w:val="16"/>
-                            <w:szCs w:val="16"/>
+                            <w:sz w:val="15"/>
+                            <w:szCs w:val="15"/>
                             <w:lang w:val="hy-AM"/>
                           </w:rPr>
                           <w:t>ծանոթացա</w:t>
@@ -10908,8 +10886,8 @@
                         <w:r>
                           <w:rPr>
                             <w:rFonts w:ascii="Sylfaen" w:hAnsi="Sylfaen" w:cs="Sylfaen"/>
-                            <w:sz w:val="16"/>
-                            <w:szCs w:val="16"/>
+                            <w:sz w:val="15"/>
+                            <w:szCs w:val="15"/>
                             <w:lang w:val="ro-RO"/>
                           </w:rPr>
                           <w:t xml:space="preserve"> </w:t>
@@ -10917,8 +10895,8 @@
                         <w:r>
                           <w:rPr>
                             <w:rFonts w:ascii="Sylfaen" w:hAnsi="Sylfaen" w:cs="Sylfaen"/>
-                            <w:sz w:val="16"/>
-                            <w:szCs w:val="16"/>
+                            <w:sz w:val="15"/>
+                            <w:szCs w:val="15"/>
                             <w:lang w:val="hy-AM"/>
                           </w:rPr>
                           <w:t>և</w:t>
@@ -10926,8 +10904,8 @@
                         <w:r>
                           <w:rPr>
                             <w:rFonts w:ascii="Sylfaen" w:hAnsi="Sylfaen" w:cs="Sylfaen"/>
-                            <w:sz w:val="16"/>
-                            <w:szCs w:val="16"/>
+                            <w:sz w:val="15"/>
+                            <w:szCs w:val="15"/>
                             <w:lang w:val="ro-RO"/>
                           </w:rPr>
                           <w:t xml:space="preserve"> </w:t>
@@ -10935,8 +10913,8 @@
                         <w:r>
                           <w:rPr>
                             <w:rFonts w:ascii="Sylfaen" w:hAnsi="Sylfaen" w:cs="Sylfaen"/>
-                            <w:sz w:val="16"/>
-                            <w:szCs w:val="16"/>
+                            <w:sz w:val="15"/>
+                            <w:szCs w:val="15"/>
                             <w:lang w:val="hy-AM"/>
                           </w:rPr>
                           <w:t>համաձայն</w:t>
@@ -10944,8 +10922,8 @@
                         <w:r>
                           <w:rPr>
                             <w:rFonts w:ascii="Sylfaen" w:hAnsi="Sylfaen" w:cs="Sylfaen"/>
-                            <w:sz w:val="16"/>
-                            <w:szCs w:val="16"/>
+                            <w:sz w:val="15"/>
+                            <w:szCs w:val="15"/>
                             <w:lang w:val="ro-RO"/>
                           </w:rPr>
                           <w:t xml:space="preserve"> </w:t>
@@ -10953,8 +10931,8 @@
                         <w:r>
                           <w:rPr>
                             <w:rFonts w:ascii="Sylfaen" w:hAnsi="Sylfaen" w:cs="Sylfaen"/>
-                            <w:sz w:val="16"/>
-                            <w:szCs w:val="16"/>
+                            <w:sz w:val="15"/>
+                            <w:szCs w:val="15"/>
                             <w:lang w:val="hy-AM"/>
                           </w:rPr>
                           <w:t>եմ</w:t>
@@ -10962,8 +10940,8 @@
                         <w:r>
                           <w:rPr>
                             <w:rFonts w:ascii="Sylfaen" w:hAnsi="Sylfaen" w:cs="Sylfaen"/>
-                            <w:sz w:val="16"/>
-                            <w:szCs w:val="16"/>
+                            <w:sz w:val="15"/>
+                            <w:szCs w:val="15"/>
                             <w:lang w:val="ro-RO"/>
                           </w:rPr>
                           <w:t xml:space="preserve">, </w:t>
@@ -10971,8 +10949,8 @@
                         <w:r>
                           <w:rPr>
                             <w:rFonts w:ascii="Sylfaen" w:hAnsi="Sylfaen" w:cs="Sylfaen"/>
-                            <w:sz w:val="16"/>
-                            <w:szCs w:val="16"/>
+                            <w:sz w:val="15"/>
+                            <w:szCs w:val="15"/>
                             <w:lang w:val="hy-AM"/>
                           </w:rPr>
                           <w:t>որի</w:t>
@@ -10980,8 +10958,8 @@
                         <w:r>
                           <w:rPr>
                             <w:rFonts w:ascii="Sylfaen" w:hAnsi="Sylfaen" w:cs="Sylfaen"/>
-                            <w:sz w:val="16"/>
-                            <w:szCs w:val="16"/>
+                            <w:sz w:val="15"/>
+                            <w:szCs w:val="15"/>
                             <w:lang w:val="ro-RO"/>
                           </w:rPr>
                           <w:t xml:space="preserve"> </w:t>
@@ -10989,8 +10967,8 @@
                         <w:r>
                           <w:rPr>
                             <w:rFonts w:ascii="Sylfaen" w:hAnsi="Sylfaen" w:cs="Sylfaen"/>
-                            <w:sz w:val="16"/>
-                            <w:szCs w:val="16"/>
+                            <w:sz w:val="15"/>
+                            <w:szCs w:val="15"/>
                             <w:lang w:val="hy-AM"/>
                           </w:rPr>
                           <w:t>համար</w:t>
@@ -10998,8 +10976,8 @@
                         <w:r>
                           <w:rPr>
                             <w:rFonts w:ascii="Sylfaen" w:hAnsi="Sylfaen" w:cs="Sylfaen"/>
-                            <w:sz w:val="16"/>
-                            <w:szCs w:val="16"/>
+                            <w:sz w:val="15"/>
+                            <w:szCs w:val="15"/>
                             <w:lang w:val="ro-RO"/>
                           </w:rPr>
                           <w:t xml:space="preserve"> </w:t>
@@ -11007,8 +10985,8 @@
                         <w:r>
                           <w:rPr>
                             <w:rFonts w:ascii="Sylfaen" w:hAnsi="Sylfaen" w:cs="Sylfaen"/>
-                            <w:sz w:val="16"/>
-                            <w:szCs w:val="16"/>
+                            <w:sz w:val="15"/>
+                            <w:szCs w:val="15"/>
                             <w:lang w:val="hy-AM"/>
                           </w:rPr>
                           <w:t>ստորագրում</w:t>
@@ -11016,8 +10994,8 @@
                         <w:r>
                           <w:rPr>
                             <w:rFonts w:ascii="Sylfaen" w:hAnsi="Sylfaen" w:cs="Sylfaen"/>
-                            <w:sz w:val="16"/>
-                            <w:szCs w:val="16"/>
+                            <w:sz w:val="15"/>
+                            <w:szCs w:val="15"/>
                             <w:lang w:val="ro-RO"/>
                           </w:rPr>
                           <w:t xml:space="preserve"> </w:t>
@@ -11025,8 +11003,8 @@
                         <w:r>
                           <w:rPr>
                             <w:rFonts w:ascii="Sylfaen" w:hAnsi="Sylfaen" w:cs="Sylfaen"/>
-                            <w:sz w:val="16"/>
-                            <w:szCs w:val="16"/>
+                            <w:sz w:val="15"/>
+                            <w:szCs w:val="15"/>
                             <w:lang w:val="hy-AM"/>
                           </w:rPr>
                           <w:t>եմ</w:t>
@@ -11034,8 +11012,8 @@
                         <w:r>
                           <w:rPr>
                             <w:rFonts w:ascii="Sylfaen" w:hAnsi="Sylfaen" w:cs="Sylfaen"/>
-                            <w:sz w:val="16"/>
-                            <w:szCs w:val="16"/>
+                            <w:sz w:val="15"/>
+                            <w:szCs w:val="15"/>
                             <w:lang w:val="ro-RO"/>
                           </w:rPr>
                           <w:t>`</w:t>
@@ -11053,8 +11031,8 @@
                           <w:ind w:hanging="878"/>
                           <w:rPr>
                             <w:rFonts w:ascii="Sylfaen" w:hAnsi="Sylfaen" w:cs="Sylfaen"/>
-                            <w:sz w:val="16"/>
-                            <w:szCs w:val="16"/>
+                            <w:sz w:val="15"/>
+                            <w:szCs w:val="15"/>
                             <w:lang w:val="ro-RO"/>
                           </w:rPr>
                         </w:pPr>
@@ -11071,16 +11049,16 @@
                           <w:ind w:left="175" w:hanging="866"/>
                           <w:rPr>
                             <w:rFonts w:ascii="Sylfaen" w:hAnsi="Sylfaen" w:cs="Sylfaen"/>
-                            <w:sz w:val="16"/>
-                            <w:szCs w:val="16"/>
+                            <w:sz w:val="15"/>
+                            <w:szCs w:val="15"/>
                             <w:lang w:val="ro-RO"/>
                           </w:rPr>
                         </w:pPr>
                         <w:r>
                           <w:rPr>
                             <w:rFonts w:ascii="Sylfaen" w:hAnsi="Sylfaen" w:cs="Sylfaen"/>
-                            <w:sz w:val="16"/>
-                            <w:szCs w:val="16"/>
+                            <w:sz w:val="15"/>
+                            <w:szCs w:val="15"/>
                             <w:lang w:val="ru-RU"/>
                           </w:rPr>
                           <mc:AlternateContent>
@@ -11160,8 +11138,8 @@
                           <w:jc w:val="center"/>
                           <w:rPr>
                             <w:rFonts w:ascii="Sylfaen" w:hAnsi="Sylfaen" w:cs="Sylfaen"/>
-                            <w:sz w:val="16"/>
-                            <w:szCs w:val="16"/>
+                            <w:sz w:val="15"/>
+                            <w:szCs w:val="15"/>
                             <w:lang w:val="ro-RO"/>
                           </w:rPr>
                         </w:pPr>
@@ -11192,6 +11170,8 @@
                 <w:lang w:val="ro-RO"/>
               </w:rPr>
             </w:pPr>
+            <w:bookmarkStart w:id="20" w:name="_GoBack"/>
+            <w:bookmarkEnd w:id="20"/>
           </w:p>
         </w:tc>
       </w:tr>
@@ -11277,14 +11257,6 @@
                     <w:gridCol w:w="8090"/>
                   </w:tblGrid>
                   <w:tr>
-                    <w:tblPrEx>
-                      <w:tblCellMar>
-                        <w:top w:w="0" w:type="dxa"/>
-                        <w:left w:w="108" w:type="dxa"/>
-                        <w:bottom w:w="0" w:type="dxa"/>
-                        <w:right w:w="108" w:type="dxa"/>
-                      </w:tblCellMar>
-                    </w:tblPrEx>
                     <w:trPr>
                       <w:trHeight w:val="368" w:hRule="atLeast"/>
                     </w:trPr>
@@ -11310,14 +11282,6 @@
                           <w:gridCol w:w="7944"/>
                         </w:tblGrid>
                         <w:tr>
-                          <w:tblPrEx>
-                            <w:tblCellMar>
-                              <w:top w:w="0" w:type="dxa"/>
-                              <w:left w:w="108" w:type="dxa"/>
-                              <w:bottom w:w="0" w:type="dxa"/>
-                              <w:right w:w="108" w:type="dxa"/>
-                            </w:tblCellMar>
-                          </w:tblPrEx>
                           <w:trPr>
                             <w:trHeight w:val="566" w:hRule="atLeast"/>
                           </w:trPr>
@@ -12416,6 +12380,12 @@
                                     <w:insideH w:val="single" w:color="auto" w:sz="4" w:space="0"/>
                                     <w:insideV w:val="single" w:color="auto" w:sz="4" w:space="0"/>
                                   </w:tblBorders>
+                                  <w:tblCellMar>
+                                    <w:top w:w="0" w:type="dxa"/>
+                                    <w:left w:w="108" w:type="dxa"/>
+                                    <w:bottom w:w="0" w:type="dxa"/>
+                                    <w:right w:w="108" w:type="dxa"/>
+                                  </w:tblCellMar>
                                 </w:tblPrEx>
                                 <w:trPr>
                                   <w:trHeight w:val="517" w:hRule="atLeast"/>
@@ -15350,14 +15320,6 @@
                     </w:tc>
                   </w:tr>
                   <w:tr>
-                    <w:tblPrEx>
-                      <w:tblCellMar>
-                        <w:top w:w="0" w:type="dxa"/>
-                        <w:left w:w="108" w:type="dxa"/>
-                        <w:bottom w:w="0" w:type="dxa"/>
-                        <w:right w:w="108" w:type="dxa"/>
-                      </w:tblCellMar>
-                    </w:tblPrEx>
                     <w:trPr>
                       <w:trHeight w:val="368" w:hRule="atLeast"/>
                     </w:trPr>
@@ -15397,6 +15359,14 @@
               <w:gridCol w:w="7872"/>
             </w:tblGrid>
             <w:tr>
+              <w:tblPrEx>
+                <w:tblCellMar>
+                  <w:top w:w="0" w:type="dxa"/>
+                  <w:left w:w="108" w:type="dxa"/>
+                  <w:bottom w:w="0" w:type="dxa"/>
+                  <w:right w:w="108" w:type="dxa"/>
+                </w:tblCellMar>
+              </w:tblPrEx>
               <w:trPr>
                 <w:trHeight w:val="747" w:hRule="atLeast"/>
               </w:trPr>
@@ -15903,17 +15873,7 @@
                       <w:sz w:val="15"/>
                       <w:szCs w:val="15"/>
                     </w:rPr>
-                    <w:t>Դա</w:t>
-                  </w:r>
-                  <w:bookmarkStart w:id="20" w:name="_GoBack"/>
-                  <w:bookmarkEnd w:id="20"/>
-                  <w:r>
-                    <w:rPr>
-                      <w:rFonts w:ascii="Sylfaen" w:hAnsi="Sylfaen" w:cs="Sylfaen"/>
-                      <w:sz w:val="15"/>
-                      <w:szCs w:val="15"/>
-                    </w:rPr>
-                    <w:t>յմոնդ Կրեդիտ</w:t>
+                    <w:t>Դայմոնդ Կրեդիտ</w:t>
                   </w:r>
                   <w:r>
                     <w:rPr>
@@ -16404,6 +16364,12 @@
                         <w:insideH w:val="single" w:color="auto" w:sz="4" w:space="0"/>
                         <w:insideV w:val="single" w:color="auto" w:sz="4" w:space="0"/>
                       </w:tblBorders>
+                      <w:tblCellMar>
+                        <w:top w:w="0" w:type="dxa"/>
+                        <w:left w:w="108" w:type="dxa"/>
+                        <w:bottom w:w="0" w:type="dxa"/>
+                        <w:right w:w="108" w:type="dxa"/>
+                      </w:tblCellMar>
                     </w:tblPrEx>
                     <w:trPr>
                       <w:cantSplit/>
@@ -17420,6 +17386,12 @@
                         <w:insideH w:val="single" w:color="auto" w:sz="4" w:space="0"/>
                         <w:insideV w:val="single" w:color="auto" w:sz="4" w:space="0"/>
                       </w:tblBorders>
+                      <w:tblCellMar>
+                        <w:top w:w="0" w:type="dxa"/>
+                        <w:left w:w="108" w:type="dxa"/>
+                        <w:bottom w:w="0" w:type="dxa"/>
+                        <w:right w:w="108" w:type="dxa"/>
+                      </w:tblCellMar>
                     </w:tblPrEx>
                     <w:trPr>
                       <w:cantSplit/>

</xml_diff>

<commit_message>
Bugfix for contract file
</commit_message>
<xml_diff>
--- a/public/files/contract_bond_template.docx
+++ b/public/files/contract_bond_template.docx
@@ -54,6 +54,14 @@
               <w:gridCol w:w="8080"/>
             </w:tblGrid>
             <w:tr>
+              <w:tblPrEx>
+                <w:tblCellMar>
+                  <w:top w:w="0" w:type="dxa"/>
+                  <w:left w:w="108" w:type="dxa"/>
+                  <w:bottom w:w="0" w:type="dxa"/>
+                  <w:right w:w="108" w:type="dxa"/>
+                </w:tblCellMar>
+              </w:tblPrEx>
               <w:trPr>
                 <w:trHeight w:val="11776" w:hRule="atLeast"/>
               </w:trPr>
@@ -157,7 +165,7 @@
                 </w:p>
                 <w:p>
                   <w:pPr>
-                    <w:jc w:val="both"/>
+                    <w:jc w:val="left"/>
                     <w:rPr>
                       <w:rFonts w:ascii="Sylfaen" w:hAnsi="Sylfaen" w:cs="Sylfaen"/>
                       <w:sz w:val="16"/>
@@ -165,6 +173,8 @@
                       <w:lang w:val="ru-RU"/>
                     </w:rPr>
                   </w:pPr>
+                  <w:bookmarkStart w:id="20" w:name="_GoBack"/>
+                  <w:bookmarkEnd w:id="20"/>
                   <w:r>
                     <w:rPr>
                       <w:rFonts w:ascii="Sylfaen" w:hAnsi="Sylfaen" w:cs="Sylfaen"/>
@@ -189,10 +199,21 @@
                       <w:szCs w:val="16"/>
                       <w:lang w:val="ru-RU"/>
                     </w:rPr>
-                    <w:t xml:space="preserve">}                                                                                                                                                        </w:t>
+                    <w:t>}</w:t>
                   </w:r>
                   <w:bookmarkStart w:id="1" w:name="p1"/>
                   <w:bookmarkEnd w:id="1"/>
+                </w:p>
+                <w:p>
+                  <w:pPr>
+                    <w:jc w:val="right"/>
+                    <w:rPr>
+                      <w:rFonts w:ascii="Sylfaen" w:hAnsi="Sylfaen" w:cs="Sylfaen"/>
+                      <w:sz w:val="16"/>
+                      <w:szCs w:val="16"/>
+                      <w:lang w:val="ru-RU"/>
+                    </w:rPr>
+                  </w:pPr>
                   <w:r>
                     <w:rPr>
                       <w:rFonts w:ascii="Sylfaen" w:hAnsi="Sylfaen" w:cs="Sylfaen"/>
@@ -7536,6 +7557,14 @@
               <w:gridCol w:w="8068"/>
             </w:tblGrid>
             <w:tr>
+              <w:tblPrEx>
+                <w:tblCellMar>
+                  <w:top w:w="0" w:type="dxa"/>
+                  <w:left w:w="108" w:type="dxa"/>
+                  <w:bottom w:w="0" w:type="dxa"/>
+                  <w:right w:w="108" w:type="dxa"/>
+                </w:tblCellMar>
+              </w:tblPrEx>
               <w:trPr>
                 <w:trHeight w:val="760" w:hRule="atLeast"/>
               </w:trPr>
@@ -9743,6 +9772,12 @@
                         <w:insideH w:val="single" w:color="auto" w:sz="4" w:space="0"/>
                         <w:insideV w:val="single" w:color="auto" w:sz="4" w:space="0"/>
                       </w:tblBorders>
+                      <w:tblCellMar>
+                        <w:top w:w="0" w:type="dxa"/>
+                        <w:left w:w="108" w:type="dxa"/>
+                        <w:bottom w:w="0" w:type="dxa"/>
+                        <w:right w:w="108" w:type="dxa"/>
+                      </w:tblCellMar>
                     </w:tblPrEx>
                     <w:trPr>
                       <w:jc w:val="center"/>
@@ -11170,8 +11205,6 @@
                 <w:lang w:val="ro-RO"/>
               </w:rPr>
             </w:pPr>
-            <w:bookmarkStart w:id="20" w:name="_GoBack"/>
-            <w:bookmarkEnd w:id="20"/>
           </w:p>
         </w:tc>
       </w:tr>
@@ -11282,6 +11315,14 @@
                           <w:gridCol w:w="7944"/>
                         </w:tblGrid>
                         <w:tr>
+                          <w:tblPrEx>
+                            <w:tblCellMar>
+                              <w:top w:w="0" w:type="dxa"/>
+                              <w:left w:w="108" w:type="dxa"/>
+                              <w:bottom w:w="0" w:type="dxa"/>
+                              <w:right w:w="108" w:type="dxa"/>
+                            </w:tblCellMar>
+                          </w:tblPrEx>
                           <w:trPr>
                             <w:trHeight w:val="566" w:hRule="atLeast"/>
                           </w:trPr>
@@ -15320,6 +15361,14 @@
                     </w:tc>
                   </w:tr>
                   <w:tr>
+                    <w:tblPrEx>
+                      <w:tblCellMar>
+                        <w:top w:w="0" w:type="dxa"/>
+                        <w:left w:w="108" w:type="dxa"/>
+                        <w:bottom w:w="0" w:type="dxa"/>
+                        <w:right w:w="108" w:type="dxa"/>
+                      </w:tblCellMar>
+                    </w:tblPrEx>
                     <w:trPr>
                       <w:trHeight w:val="368" w:hRule="atLeast"/>
                     </w:trPr>

</xml_diff>

<commit_message>
Contract payment table for download file
</commit_message>
<xml_diff>
--- a/public/files/contract_bond_template.docx
+++ b/public/files/contract_bond_template.docx
@@ -173,8 +173,6 @@
                       <w:lang w:val="ru-RU"/>
                     </w:rPr>
                   </w:pPr>
-                  <w:bookmarkStart w:id="20" w:name="_GoBack"/>
-                  <w:bookmarkEnd w:id="20"/>
                   <w:r>
                     <w:rPr>
                       <w:rFonts w:ascii="Sylfaen" w:hAnsi="Sylfaen" w:cs="Sylfaen"/>
@@ -10284,14 +10282,6 @@
                     <w:gridCol w:w="3589"/>
                   </w:tblGrid>
                   <w:tr>
-                    <w:tblPrEx>
-                      <w:tblCellMar>
-                        <w:top w:w="0" w:type="dxa"/>
-                        <w:left w:w="108" w:type="dxa"/>
-                        <w:bottom w:w="0" w:type="dxa"/>
-                        <w:right w:w="108" w:type="dxa"/>
-                      </w:tblCellMar>
-                    </w:tblPrEx>
                     <w:trPr>
                       <w:trHeight w:val="1480" w:hRule="atLeast"/>
                       <w:jc w:val="center"/>
@@ -11266,6 +11256,14 @@
               <w:gridCol w:w="8414"/>
             </w:tblGrid>
             <w:tr>
+              <w:tblPrEx>
+                <w:tblCellMar>
+                  <w:top w:w="0" w:type="dxa"/>
+                  <w:left w:w="108" w:type="dxa"/>
+                  <w:bottom w:w="0" w:type="dxa"/>
+                  <w:right w:w="108" w:type="dxa"/>
+                </w:tblCellMar>
+              </w:tblPrEx>
               <w:trPr>
                 <w:trHeight w:val="747" w:hRule="atLeast"/>
               </w:trPr>
@@ -13049,6 +13047,15 @@
                                         <w:lang w:val="ro-RO"/>
                                       </w:rPr>
                                     </w:pPr>
+                                    <w:r>
+                                      <w:rPr>
+                                        <w:rFonts w:ascii="Sylfaen" w:hAnsi="Sylfaen" w:cs="Sylfaen"/>
+                                        <w:sz w:val="15"/>
+                                        <w:szCs w:val="15"/>
+                                        <w:lang w:val="ro-RO"/>
+                                      </w:rPr>
+                                      <w:t>${price}</w:t>
+                                    </w:r>
                                   </w:p>
                                 </w:tc>
                               </w:tr>
@@ -13200,6 +13207,8 @@
                                       </w:rPr>
                                       <w:t>`</w:t>
                                     </w:r>
+                                    <w:bookmarkStart w:id="20" w:name="_GoBack"/>
+                                    <w:bookmarkEnd w:id="20"/>
                                   </w:p>
                                 </w:tc>
                                 <w:tc>
@@ -13269,15 +13278,6 @@
                                         <w:lang w:val="ro-RO"/>
                                       </w:rPr>
                                     </w:pPr>
-                                    <w:r>
-                                      <w:rPr>
-                                        <w:rFonts w:ascii="Sylfaen" w:hAnsi="Sylfaen" w:cs="Sylfaen"/>
-                                        <w:sz w:val="15"/>
-                                        <w:szCs w:val="15"/>
-                                        <w:lang w:val="ro-RO"/>
-                                      </w:rPr>
-                                      <w:t>${price}</w:t>
-                                    </w:r>
                                   </w:p>
                                 </w:tc>
                               </w:tr>
@@ -17593,12 +17593,6 @@
                         <w:insideH w:val="single" w:color="auto" w:sz="4" w:space="0"/>
                         <w:insideV w:val="single" w:color="auto" w:sz="4" w:space="0"/>
                       </w:tblBorders>
-                      <w:tblCellMar>
-                        <w:top w:w="0" w:type="dxa"/>
-                        <w:left w:w="108" w:type="dxa"/>
-                        <w:bottom w:w="0" w:type="dxa"/>
-                        <w:right w:w="108" w:type="dxa"/>
-                      </w:tblCellMar>
                     </w:tblPrEx>
                     <w:trPr>
                       <w:cantSplit/>

</xml_diff>